<commit_message>
Added Service Controller Classes
</commit_message>
<xml_diff>
--- a/documents/Application Details.docx
+++ b/documents/Application Details.docx
@@ -103,15 +103,2410 @@
       </w:r>
     </w:p>
     <w:p>
+      <w:r>
+        <w:t>RESTful API Service</w:t>
+      </w:r>
+    </w:p>
+    <w:p>
+      <w:r>
+        <w:t xml:space="preserve">Web Service </w:t>
+      </w:r>
+      <w:r>
+        <w:t xml:space="preserve">Design </w:t>
+      </w:r>
+      <w:r>
+        <w:t>Architecture</w:t>
+      </w:r>
+    </w:p>
+    <w:p>
+      <w:r>
+        <w:rPr>
+          <w:noProof/>
+        </w:rPr>
+        <mc:AlternateContent>
+          <mc:Choice Requires="wps">
+            <w:drawing>
+              <wp:anchor distT="0" distB="0" distL="114300" distR="114300" simplePos="0" relativeHeight="251679744" behindDoc="0" locked="0" layoutInCell="1" allowOverlap="1" wp14:anchorId="58C9613A" wp14:editId="40A3C7D6">
+                <wp:simplePos x="0" y="0"/>
+                <wp:positionH relativeFrom="column">
+                  <wp:posOffset>4010025</wp:posOffset>
+                </wp:positionH>
+                <wp:positionV relativeFrom="paragraph">
+                  <wp:posOffset>1823720</wp:posOffset>
+                </wp:positionV>
+                <wp:extent cx="447675" cy="0"/>
+                <wp:effectExtent l="0" t="76200" r="9525" b="95250"/>
+                <wp:wrapNone/>
+                <wp:docPr id="16" name="Straight Arrow Connector 16"/>
+                <wp:cNvGraphicFramePr/>
+                <a:graphic xmlns:a="http://schemas.openxmlformats.org/drawingml/2006/main">
+                  <a:graphicData uri="http://schemas.microsoft.com/office/word/2010/wordprocessingShape">
+                    <wps:wsp>
+                      <wps:cNvCnPr/>
+                      <wps:spPr>
+                        <a:xfrm>
+                          <a:off x="0" y="0"/>
+                          <a:ext cx="447675" cy="0"/>
+                        </a:xfrm>
+                        <a:prstGeom prst="straightConnector1">
+                          <a:avLst/>
+                        </a:prstGeom>
+                        <a:ln>
+                          <a:tailEnd type="triangle"/>
+                        </a:ln>
+                      </wps:spPr>
+                      <wps:style>
+                        <a:lnRef idx="1">
+                          <a:schemeClr val="accent1"/>
+                        </a:lnRef>
+                        <a:fillRef idx="0">
+                          <a:schemeClr val="accent1"/>
+                        </a:fillRef>
+                        <a:effectRef idx="0">
+                          <a:schemeClr val="accent1"/>
+                        </a:effectRef>
+                        <a:fontRef idx="minor">
+                          <a:schemeClr val="tx1"/>
+                        </a:fontRef>
+                      </wps:style>
+                      <wps:bodyPr/>
+                    </wps:wsp>
+                  </a:graphicData>
+                </a:graphic>
+              </wp:anchor>
+            </w:drawing>
+          </mc:Choice>
+          <mc:Fallback>
+            <w:pict>
+              <v:shapetype w14:anchorId="0D8522B1" id="_x0000_t32" coordsize="21600,21600" o:spt="32" o:oned="t" path="m,l21600,21600e" filled="f">
+                <v:path arrowok="t" fillok="f" o:connecttype="none"/>
+                <o:lock v:ext="edit" shapetype="t"/>
+              </v:shapetype>
+              <v:shape id="Straight Arrow Connector 16" o:spid="_x0000_s1026" type="#_x0000_t32" style="position:absolute;margin-left:315.75pt;margin-top:143.6pt;width:35.25pt;height:0;z-index:251679744;visibility:visible;mso-wrap-style:square;mso-wrap-distance-left:9pt;mso-wrap-distance-top:0;mso-wrap-distance-right:9pt;mso-wrap-distance-bottom:0;mso-position-horizontal:absolute;mso-position-horizontal-relative:text;mso-position-vertical:absolute;mso-position-vertical-relative:text" o:gfxdata="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" strokecolor="#5b9bd5 [3204]" strokeweight=".5pt">
+                <v:stroke endarrow="block" joinstyle="miter"/>
+              </v:shape>
+            </w:pict>
+          </mc:Fallback>
+        </mc:AlternateContent>
+      </w:r>
+      <w:r>
+        <w:rPr>
+          <w:noProof/>
+        </w:rPr>
+        <mc:AlternateContent>
+          <mc:Choice Requires="wps">
+            <w:drawing>
+              <wp:anchor distT="0" distB="0" distL="114300" distR="114300" simplePos="0" relativeHeight="251680768" behindDoc="0" locked="0" layoutInCell="1" allowOverlap="1">
+                <wp:simplePos x="0" y="0"/>
+                <wp:positionH relativeFrom="column">
+                  <wp:posOffset>1000125</wp:posOffset>
+                </wp:positionH>
+                <wp:positionV relativeFrom="paragraph">
+                  <wp:posOffset>1347470</wp:posOffset>
+                </wp:positionV>
+                <wp:extent cx="2971800" cy="990600"/>
+                <wp:effectExtent l="0" t="0" r="19050" b="19050"/>
+                <wp:wrapNone/>
+                <wp:docPr id="17" name="Rectangle 17"/>
+                <wp:cNvGraphicFramePr/>
+                <a:graphic xmlns:a="http://schemas.openxmlformats.org/drawingml/2006/main">
+                  <a:graphicData uri="http://schemas.microsoft.com/office/word/2010/wordprocessingShape">
+                    <wps:wsp>
+                      <wps:cNvSpPr/>
+                      <wps:spPr>
+                        <a:xfrm>
+                          <a:off x="0" y="0"/>
+                          <a:ext cx="2971800" cy="990600"/>
+                        </a:xfrm>
+                        <a:prstGeom prst="rect">
+                          <a:avLst/>
+                        </a:prstGeom>
+                        <a:noFill/>
+                        <a:ln>
+                          <a:solidFill>
+                            <a:srgbClr val="FF0000"/>
+                          </a:solidFill>
+                          <a:prstDash val="dash"/>
+                        </a:ln>
+                      </wps:spPr>
+                      <wps:style>
+                        <a:lnRef idx="2">
+                          <a:schemeClr val="accent1">
+                            <a:shade val="50000"/>
+                          </a:schemeClr>
+                        </a:lnRef>
+                        <a:fillRef idx="1">
+                          <a:schemeClr val="accent1"/>
+                        </a:fillRef>
+                        <a:effectRef idx="0">
+                          <a:schemeClr val="accent1"/>
+                        </a:effectRef>
+                        <a:fontRef idx="minor">
+                          <a:schemeClr val="lt1"/>
+                        </a:fontRef>
+                      </wps:style>
+                      <wps:bodyPr rot="0" spcFirstLastPara="0" vertOverflow="overflow" horzOverflow="overflow" vert="horz" wrap="square" lIns="91440" tIns="45720" rIns="91440" bIns="45720" numCol="1" spcCol="0" rtlCol="0" fromWordArt="0" anchor="ctr" anchorCtr="0" forceAA="0" compatLnSpc="1">
+                        <a:prstTxWarp prst="textNoShape">
+                          <a:avLst/>
+                        </a:prstTxWarp>
+                        <a:noAutofit/>
+                      </wps:bodyPr>
+                    </wps:wsp>
+                  </a:graphicData>
+                </a:graphic>
+              </wp:anchor>
+            </w:drawing>
+          </mc:Choice>
+          <mc:Fallback>
+            <w:pict>
+              <v:rect w14:anchorId="6990BB80" id="Rectangle 17" o:spid="_x0000_s1026" style="position:absolute;margin-left:78.75pt;margin-top:106.1pt;width:234pt;height:78pt;z-index:251680768;visibility:visible;mso-wrap-style:square;mso-wrap-distance-left:9pt;mso-wrap-distance-top:0;mso-wrap-distance-right:9pt;mso-wrap-distance-bottom:0;mso-position-horizontal:absolute;mso-position-horizontal-relative:text;mso-position-vertical:absolute;mso-position-vertical-relative:text;v-text-anchor:middle" o:gfxdata="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" filled="f" strokecolor="red" strokeweight="1pt">
+                <v:stroke dashstyle="dash"/>
+              </v:rect>
+            </w:pict>
+          </mc:Fallback>
+        </mc:AlternateContent>
+      </w:r>
+      <w:r>
+        <w:rPr>
+          <w:noProof/>
+        </w:rPr>
+        <mc:AlternateContent>
+          <mc:Choice Requires="wps">
+            <w:drawing>
+              <wp:anchor distT="0" distB="0" distL="114300" distR="114300" simplePos="0" relativeHeight="251674624" behindDoc="0" locked="0" layoutInCell="1" allowOverlap="1">
+                <wp:simplePos x="0" y="0"/>
+                <wp:positionH relativeFrom="column">
+                  <wp:posOffset>5105400</wp:posOffset>
+                </wp:positionH>
+                <wp:positionV relativeFrom="paragraph">
+                  <wp:posOffset>1109345</wp:posOffset>
+                </wp:positionV>
+                <wp:extent cx="0" cy="342900"/>
+                <wp:effectExtent l="76200" t="0" r="76200" b="57150"/>
+                <wp:wrapNone/>
+                <wp:docPr id="13" name="Straight Arrow Connector 13"/>
+                <wp:cNvGraphicFramePr/>
+                <a:graphic xmlns:a="http://schemas.openxmlformats.org/drawingml/2006/main">
+                  <a:graphicData uri="http://schemas.microsoft.com/office/word/2010/wordprocessingShape">
+                    <wps:wsp>
+                      <wps:cNvCnPr/>
+                      <wps:spPr>
+                        <a:xfrm>
+                          <a:off x="0" y="0"/>
+                          <a:ext cx="0" cy="342900"/>
+                        </a:xfrm>
+                        <a:prstGeom prst="straightConnector1">
+                          <a:avLst/>
+                        </a:prstGeom>
+                        <a:ln>
+                          <a:tailEnd type="triangle"/>
+                        </a:ln>
+                      </wps:spPr>
+                      <wps:style>
+                        <a:lnRef idx="1">
+                          <a:schemeClr val="accent1"/>
+                        </a:lnRef>
+                        <a:fillRef idx="0">
+                          <a:schemeClr val="accent1"/>
+                        </a:fillRef>
+                        <a:effectRef idx="0">
+                          <a:schemeClr val="accent1"/>
+                        </a:effectRef>
+                        <a:fontRef idx="minor">
+                          <a:schemeClr val="tx1"/>
+                        </a:fontRef>
+                      </wps:style>
+                      <wps:bodyPr/>
+                    </wps:wsp>
+                  </a:graphicData>
+                </a:graphic>
+              </wp:anchor>
+            </w:drawing>
+          </mc:Choice>
+          <mc:Fallback>
+            <w:pict>
+              <v:shape w14:anchorId="128EF96E" id="Straight Arrow Connector 13" o:spid="_x0000_s1026" type="#_x0000_t32" style="position:absolute;margin-left:402pt;margin-top:87.35pt;width:0;height:27pt;z-index:251674624;visibility:visible;mso-wrap-style:square;mso-wrap-distance-left:9pt;mso-wrap-distance-top:0;mso-wrap-distance-right:9pt;mso-wrap-distance-bottom:0;mso-position-horizontal:absolute;mso-position-horizontal-relative:text;mso-position-vertical:absolute;mso-position-vertical-relative:text" o:gfxdata="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" strokecolor="#5b9bd5 [3204]" strokeweight=".5pt">
+                <v:stroke endarrow="block" joinstyle="miter"/>
+              </v:shape>
+            </w:pict>
+          </mc:Fallback>
+        </mc:AlternateContent>
+      </w:r>
+      <w:r>
+        <w:rPr>
+          <w:noProof/>
+        </w:rPr>
+        <mc:AlternateContent>
+          <mc:Choice Requires="wps">
+            <w:drawing>
+              <wp:anchor distT="0" distB="0" distL="114300" distR="114300" simplePos="0" relativeHeight="251673600" behindDoc="0" locked="0" layoutInCell="1" allowOverlap="1" wp14:anchorId="3296F3C7" wp14:editId="6412DA7B">
+                <wp:simplePos x="0" y="0"/>
+                <wp:positionH relativeFrom="column">
+                  <wp:posOffset>3905250</wp:posOffset>
+                </wp:positionH>
+                <wp:positionV relativeFrom="paragraph">
+                  <wp:posOffset>652145</wp:posOffset>
+                </wp:positionV>
+                <wp:extent cx="447675" cy="0"/>
+                <wp:effectExtent l="0" t="76200" r="9525" b="95250"/>
+                <wp:wrapNone/>
+                <wp:docPr id="12" name="Straight Arrow Connector 12"/>
+                <wp:cNvGraphicFramePr/>
+                <a:graphic xmlns:a="http://schemas.openxmlformats.org/drawingml/2006/main">
+                  <a:graphicData uri="http://schemas.microsoft.com/office/word/2010/wordprocessingShape">
+                    <wps:wsp>
+                      <wps:cNvCnPr/>
+                      <wps:spPr>
+                        <a:xfrm>
+                          <a:off x="0" y="0"/>
+                          <a:ext cx="447675" cy="0"/>
+                        </a:xfrm>
+                        <a:prstGeom prst="straightConnector1">
+                          <a:avLst/>
+                        </a:prstGeom>
+                        <a:ln>
+                          <a:tailEnd type="triangle"/>
+                        </a:ln>
+                      </wps:spPr>
+                      <wps:style>
+                        <a:lnRef idx="1">
+                          <a:schemeClr val="accent1"/>
+                        </a:lnRef>
+                        <a:fillRef idx="0">
+                          <a:schemeClr val="accent1"/>
+                        </a:fillRef>
+                        <a:effectRef idx="0">
+                          <a:schemeClr val="accent1"/>
+                        </a:effectRef>
+                        <a:fontRef idx="minor">
+                          <a:schemeClr val="tx1"/>
+                        </a:fontRef>
+                      </wps:style>
+                      <wps:bodyPr/>
+                    </wps:wsp>
+                  </a:graphicData>
+                </a:graphic>
+              </wp:anchor>
+            </w:drawing>
+          </mc:Choice>
+          <mc:Fallback>
+            <w:pict>
+              <v:shape w14:anchorId="60DBA57A" id="Straight Arrow Connector 12" o:spid="_x0000_s1026" type="#_x0000_t32" style="position:absolute;margin-left:307.5pt;margin-top:51.35pt;width:35.25pt;height:0;z-index:251673600;visibility:visible;mso-wrap-style:square;mso-wrap-distance-left:9pt;mso-wrap-distance-top:0;mso-wrap-distance-right:9pt;mso-wrap-distance-bottom:0;mso-position-horizontal:absolute;mso-position-horizontal-relative:text;mso-position-vertical:absolute;mso-position-vertical-relative:text" o:gfxdata="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" strokecolor="#5b9bd5 [3204]" strokeweight=".5pt">
+                <v:stroke endarrow="block" joinstyle="miter"/>
+              </v:shape>
+            </w:pict>
+          </mc:Fallback>
+        </mc:AlternateContent>
+      </w:r>
+      <w:r>
+        <w:rPr>
+          <w:noProof/>
+        </w:rPr>
+        <mc:AlternateContent>
+          <mc:Choice Requires="wps">
+            <w:drawing>
+              <wp:anchor distT="0" distB="0" distL="114300" distR="114300" simplePos="0" relativeHeight="251671552" behindDoc="0" locked="0" layoutInCell="1" allowOverlap="1">
+                <wp:simplePos x="0" y="0"/>
+                <wp:positionH relativeFrom="column">
+                  <wp:posOffset>2133600</wp:posOffset>
+                </wp:positionH>
+                <wp:positionV relativeFrom="paragraph">
+                  <wp:posOffset>642620</wp:posOffset>
+                </wp:positionV>
+                <wp:extent cx="447675" cy="0"/>
+                <wp:effectExtent l="0" t="76200" r="9525" b="95250"/>
+                <wp:wrapNone/>
+                <wp:docPr id="11" name="Straight Arrow Connector 11"/>
+                <wp:cNvGraphicFramePr/>
+                <a:graphic xmlns:a="http://schemas.openxmlformats.org/drawingml/2006/main">
+                  <a:graphicData uri="http://schemas.microsoft.com/office/word/2010/wordprocessingShape">
+                    <wps:wsp>
+                      <wps:cNvCnPr/>
+                      <wps:spPr>
+                        <a:xfrm>
+                          <a:off x="0" y="0"/>
+                          <a:ext cx="447675" cy="0"/>
+                        </a:xfrm>
+                        <a:prstGeom prst="straightConnector1">
+                          <a:avLst/>
+                        </a:prstGeom>
+                        <a:ln>
+                          <a:tailEnd type="triangle"/>
+                        </a:ln>
+                      </wps:spPr>
+                      <wps:style>
+                        <a:lnRef idx="1">
+                          <a:schemeClr val="accent1"/>
+                        </a:lnRef>
+                        <a:fillRef idx="0">
+                          <a:schemeClr val="accent1"/>
+                        </a:fillRef>
+                        <a:effectRef idx="0">
+                          <a:schemeClr val="accent1"/>
+                        </a:effectRef>
+                        <a:fontRef idx="minor">
+                          <a:schemeClr val="tx1"/>
+                        </a:fontRef>
+                      </wps:style>
+                      <wps:bodyPr/>
+                    </wps:wsp>
+                  </a:graphicData>
+                </a:graphic>
+              </wp:anchor>
+            </w:drawing>
+          </mc:Choice>
+          <mc:Fallback>
+            <w:pict>
+              <v:shape w14:anchorId="030E125C" id="Straight Arrow Connector 11" o:spid="_x0000_s1026" type="#_x0000_t32" style="position:absolute;margin-left:168pt;margin-top:50.6pt;width:35.25pt;height:0;z-index:251671552;visibility:visible;mso-wrap-style:square;mso-wrap-distance-left:9pt;mso-wrap-distance-top:0;mso-wrap-distance-right:9pt;mso-wrap-distance-bottom:0;mso-position-horizontal:absolute;mso-position-horizontal-relative:text;mso-position-vertical:absolute;mso-position-vertical-relative:text" o:gfxdata="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" strokecolor="#5b9bd5 [3204]" strokeweight=".5pt">
+                <v:stroke endarrow="block" joinstyle="miter"/>
+              </v:shape>
+            </w:pict>
+          </mc:Fallback>
+        </mc:AlternateContent>
+      </w:r>
+      <w:r>
+        <w:rPr>
+          <w:noProof/>
+        </w:rPr>
+        <mc:AlternateContent>
+          <mc:Choice Requires="wps">
+            <w:drawing>
+              <wp:anchor distT="0" distB="0" distL="114300" distR="114300" simplePos="0" relativeHeight="251669504" behindDoc="0" locked="0" layoutInCell="1" allowOverlap="1">
+                <wp:simplePos x="0" y="0"/>
+                <wp:positionH relativeFrom="column">
+                  <wp:posOffset>1123950</wp:posOffset>
+                </wp:positionH>
+                <wp:positionV relativeFrom="paragraph">
+                  <wp:posOffset>1652270</wp:posOffset>
+                </wp:positionV>
+                <wp:extent cx="790575" cy="523875"/>
+                <wp:effectExtent l="0" t="0" r="28575" b="28575"/>
+                <wp:wrapNone/>
+                <wp:docPr id="7" name="Can 7"/>
+                <wp:cNvGraphicFramePr/>
+                <a:graphic xmlns:a="http://schemas.openxmlformats.org/drawingml/2006/main">
+                  <a:graphicData uri="http://schemas.microsoft.com/office/word/2010/wordprocessingShape">
+                    <wps:wsp>
+                      <wps:cNvSpPr/>
+                      <wps:spPr>
+                        <a:xfrm>
+                          <a:off x="0" y="0"/>
+                          <a:ext cx="790575" cy="523875"/>
+                        </a:xfrm>
+                        <a:prstGeom prst="can">
+                          <a:avLst/>
+                        </a:prstGeom>
+                      </wps:spPr>
+                      <wps:style>
+                        <a:lnRef idx="2">
+                          <a:schemeClr val="accent1">
+                            <a:shade val="50000"/>
+                          </a:schemeClr>
+                        </a:lnRef>
+                        <a:fillRef idx="1">
+                          <a:schemeClr val="accent1"/>
+                        </a:fillRef>
+                        <a:effectRef idx="0">
+                          <a:schemeClr val="accent1"/>
+                        </a:effectRef>
+                        <a:fontRef idx="minor">
+                          <a:schemeClr val="lt1"/>
+                        </a:fontRef>
+                      </wps:style>
+                      <wps:bodyPr rot="0" spcFirstLastPara="0" vertOverflow="overflow" horzOverflow="overflow" vert="horz" wrap="square" lIns="91440" tIns="45720" rIns="91440" bIns="45720" numCol="1" spcCol="0" rtlCol="0" fromWordArt="0" anchor="ctr" anchorCtr="0" forceAA="0" compatLnSpc="1">
+                        <a:prstTxWarp prst="textNoShape">
+                          <a:avLst/>
+                        </a:prstTxWarp>
+                        <a:noAutofit/>
+                      </wps:bodyPr>
+                    </wps:wsp>
+                  </a:graphicData>
+                </a:graphic>
+              </wp:anchor>
+            </w:drawing>
+          </mc:Choice>
+          <mc:Fallback>
+            <w:pict>
+              <v:shapetype w14:anchorId="0BCA4D88" id="_x0000_t22" coordsize="21600,21600" o:spt="22" adj="5400" path="m10800,qx0@1l0@2qy10800,21600,21600@2l21600@1qy10800,xem0@1qy10800@0,21600@1nfe">
+                <v:formulas>
+                  <v:f eqn="val #0"/>
+                  <v:f eqn="prod #0 1 2"/>
+                  <v:f eqn="sum height 0 @1"/>
+                </v:formulas>
+                <v:path o:extrusionok="f" gradientshapeok="t" o:connecttype="custom" o:connectlocs="10800,@0;10800,0;0,10800;10800,21600;21600,10800" o:connectangles="270,270,180,90,0" textboxrect="0,@0,21600,@2"/>
+                <v:handles>
+                  <v:h position="center,#0" yrange="0,10800"/>
+                </v:handles>
+                <o:complex v:ext="view"/>
+              </v:shapetype>
+              <v:shape id="Can 7" o:spid="_x0000_s1026" type="#_x0000_t22" style="position:absolute;margin-left:88.5pt;margin-top:130.1pt;width:62.25pt;height:41.25pt;z-index:251669504;visibility:visible;mso-wrap-style:square;mso-wrap-distance-left:9pt;mso-wrap-distance-top:0;mso-wrap-distance-right:9pt;mso-wrap-distance-bottom:0;mso-position-horizontal:absolute;mso-position-horizontal-relative:text;mso-position-vertical:absolute;mso-position-vertical-relative:text;v-text-anchor:middle" o:gfxdata="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" fillcolor="#5b9bd5 [3204]" strokecolor="#1f4d78 [1604]" strokeweight="1pt">
+                <v:stroke joinstyle="miter"/>
+              </v:shape>
+            </w:pict>
+          </mc:Fallback>
+        </mc:AlternateContent>
+      </w:r>
+      <w:r>
+        <w:rPr>
+          <w:noProof/>
+        </w:rPr>
+        <mc:AlternateContent>
+          <mc:Choice Requires="wps">
+            <w:drawing>
+              <wp:anchor distT="0" distB="0" distL="114300" distR="114300" simplePos="0" relativeHeight="251667456" behindDoc="0" locked="0" layoutInCell="1" allowOverlap="1" wp14:anchorId="6EB70524" wp14:editId="7E4D257E">
+                <wp:simplePos x="0" y="0"/>
+                <wp:positionH relativeFrom="column">
+                  <wp:posOffset>2743200</wp:posOffset>
+                </wp:positionH>
+                <wp:positionV relativeFrom="paragraph">
+                  <wp:posOffset>1585595</wp:posOffset>
+                </wp:positionV>
+                <wp:extent cx="1104900" cy="590550"/>
+                <wp:effectExtent l="0" t="0" r="19050" b="19050"/>
+                <wp:wrapNone/>
+                <wp:docPr id="5" name="Rectangle 5"/>
+                <wp:cNvGraphicFramePr/>
+                <a:graphic xmlns:a="http://schemas.openxmlformats.org/drawingml/2006/main">
+                  <a:graphicData uri="http://schemas.microsoft.com/office/word/2010/wordprocessingShape">
+                    <wps:wsp>
+                      <wps:cNvSpPr/>
+                      <wps:spPr>
+                        <a:xfrm>
+                          <a:off x="0" y="0"/>
+                          <a:ext cx="1104900" cy="590550"/>
+                        </a:xfrm>
+                        <a:prstGeom prst="rect">
+                          <a:avLst/>
+                        </a:prstGeom>
+                      </wps:spPr>
+                      <wps:style>
+                        <a:lnRef idx="2">
+                          <a:schemeClr val="accent1">
+                            <a:shade val="50000"/>
+                          </a:schemeClr>
+                        </a:lnRef>
+                        <a:fillRef idx="1">
+                          <a:schemeClr val="accent1"/>
+                        </a:fillRef>
+                        <a:effectRef idx="0">
+                          <a:schemeClr val="accent1"/>
+                        </a:effectRef>
+                        <a:fontRef idx="minor">
+                          <a:schemeClr val="lt1"/>
+                        </a:fontRef>
+                      </wps:style>
+                      <wps:txbx>
+                        <w:txbxContent>
+                          <w:p>
+                            <w:pPr>
+                              <w:jc w:val="center"/>
+                            </w:pPr>
+                            <w:r>
+                              <w:t>Repository</w:t>
+                            </w:r>
+                          </w:p>
+                        </w:txbxContent>
+                      </wps:txbx>
+                      <wps:bodyPr rot="0" spcFirstLastPara="0" vertOverflow="overflow" horzOverflow="overflow" vert="horz" wrap="square" lIns="91440" tIns="45720" rIns="91440" bIns="45720" numCol="1" spcCol="0" rtlCol="0" fromWordArt="0" anchor="ctr" anchorCtr="0" forceAA="0" compatLnSpc="1">
+                        <a:prstTxWarp prst="textNoShape">
+                          <a:avLst/>
+                        </a:prstTxWarp>
+                        <a:noAutofit/>
+                      </wps:bodyPr>
+                    </wps:wsp>
+                  </a:graphicData>
+                </a:graphic>
+              </wp:anchor>
+            </w:drawing>
+          </mc:Choice>
+          <mc:Fallback>
+            <w:pict>
+              <v:rect w14:anchorId="6EB70524" id="Rectangle 5" o:spid="_x0000_s1026" style="position:absolute;margin-left:3in;margin-top:124.85pt;width:87pt;height:46.5pt;z-index:251667456;visibility:visible;mso-wrap-style:square;mso-wrap-distance-left:9pt;mso-wrap-distance-top:0;mso-wrap-distance-right:9pt;mso-wrap-distance-bottom:0;mso-position-horizontal:absolute;mso-position-horizontal-relative:text;mso-position-vertical:absolute;mso-position-vertical-relative:text;v-text-anchor:middle" o:gfxdata="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" fillcolor="#5b9bd5 [3204]" strokecolor="#1f4d78 [1604]" strokeweight="1pt">
+                <v:textbox>
+                  <w:txbxContent>
+                    <w:p>
+                      <w:pPr>
+                        <w:jc w:val="center"/>
+                      </w:pPr>
+                      <w:r>
+                        <w:t>Repository</w:t>
+                      </w:r>
+                    </w:p>
+                  </w:txbxContent>
+                </v:textbox>
+              </v:rect>
+            </w:pict>
+          </mc:Fallback>
+        </mc:AlternateContent>
+      </w:r>
+      <w:r>
+        <w:rPr>
+          <w:noProof/>
+        </w:rPr>
+        <mc:AlternateContent>
+          <mc:Choice Requires="wps">
+            <w:drawing>
+              <wp:anchor distT="0" distB="0" distL="114300" distR="114300" simplePos="0" relativeHeight="251665408" behindDoc="0" locked="0" layoutInCell="1" allowOverlap="1" wp14:anchorId="5589B990" wp14:editId="1FA0A208">
+                <wp:simplePos x="0" y="0"/>
+                <wp:positionH relativeFrom="column">
+                  <wp:posOffset>4505325</wp:posOffset>
+                </wp:positionH>
+                <wp:positionV relativeFrom="paragraph">
+                  <wp:posOffset>1547495</wp:posOffset>
+                </wp:positionV>
+                <wp:extent cx="1104900" cy="590550"/>
+                <wp:effectExtent l="0" t="0" r="19050" b="19050"/>
+                <wp:wrapNone/>
+                <wp:docPr id="4" name="Rectangle 4"/>
+                <wp:cNvGraphicFramePr/>
+                <a:graphic xmlns:a="http://schemas.openxmlformats.org/drawingml/2006/main">
+                  <a:graphicData uri="http://schemas.microsoft.com/office/word/2010/wordprocessingShape">
+                    <wps:wsp>
+                      <wps:cNvSpPr/>
+                      <wps:spPr>
+                        <a:xfrm>
+                          <a:off x="0" y="0"/>
+                          <a:ext cx="1104900" cy="590550"/>
+                        </a:xfrm>
+                        <a:prstGeom prst="rect">
+                          <a:avLst/>
+                        </a:prstGeom>
+                      </wps:spPr>
+                      <wps:style>
+                        <a:lnRef idx="2">
+                          <a:schemeClr val="accent1">
+                            <a:shade val="50000"/>
+                          </a:schemeClr>
+                        </a:lnRef>
+                        <a:fillRef idx="1">
+                          <a:schemeClr val="accent1"/>
+                        </a:fillRef>
+                        <a:effectRef idx="0">
+                          <a:schemeClr val="accent1"/>
+                        </a:effectRef>
+                        <a:fontRef idx="minor">
+                          <a:schemeClr val="lt1"/>
+                        </a:fontRef>
+                      </wps:style>
+                      <wps:txbx>
+                        <w:txbxContent>
+                          <w:p>
+                            <w:pPr>
+                              <w:jc w:val="center"/>
+                            </w:pPr>
+                            <w:r>
+                              <w:t>Context Service</w:t>
+                            </w:r>
+                          </w:p>
+                        </w:txbxContent>
+                      </wps:txbx>
+                      <wps:bodyPr rot="0" spcFirstLastPara="0" vertOverflow="overflow" horzOverflow="overflow" vert="horz" wrap="square" lIns="91440" tIns="45720" rIns="91440" bIns="45720" numCol="1" spcCol="0" rtlCol="0" fromWordArt="0" anchor="ctr" anchorCtr="0" forceAA="0" compatLnSpc="1">
+                        <a:prstTxWarp prst="textNoShape">
+                          <a:avLst/>
+                        </a:prstTxWarp>
+                        <a:noAutofit/>
+                      </wps:bodyPr>
+                    </wps:wsp>
+                  </a:graphicData>
+                </a:graphic>
+              </wp:anchor>
+            </w:drawing>
+          </mc:Choice>
+          <mc:Fallback>
+            <w:pict>
+              <v:rect w14:anchorId="5589B990" id="Rectangle 4" o:spid="_x0000_s1027" style="position:absolute;margin-left:354.75pt;margin-top:121.85pt;width:87pt;height:46.5pt;z-index:251665408;visibility:visible;mso-wrap-style:square;mso-wrap-distance-left:9pt;mso-wrap-distance-top:0;mso-wrap-distance-right:9pt;mso-wrap-distance-bottom:0;mso-position-horizontal:absolute;mso-position-horizontal-relative:text;mso-position-vertical:absolute;mso-position-vertical-relative:text;v-text-anchor:middle" o:gfxdata="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" fillcolor="#5b9bd5 [3204]" strokecolor="#1f4d78 [1604]" strokeweight="1pt">
+                <v:textbox>
+                  <w:txbxContent>
+                    <w:p>
+                      <w:pPr>
+                        <w:jc w:val="center"/>
+                      </w:pPr>
+                      <w:r>
+                        <w:t>Context Service</w:t>
+                      </w:r>
+                    </w:p>
+                  </w:txbxContent>
+                </v:textbox>
+              </v:rect>
+            </w:pict>
+          </mc:Fallback>
+        </mc:AlternateContent>
+      </w:r>
+      <w:r>
+        <w:rPr>
+          <w:noProof/>
+        </w:rPr>
+        <mc:AlternateContent>
+          <mc:Choice Requires="wps">
+            <w:drawing>
+              <wp:anchor distT="0" distB="0" distL="114300" distR="114300" simplePos="0" relativeHeight="251663360" behindDoc="0" locked="0" layoutInCell="1" allowOverlap="1" wp14:anchorId="07657620" wp14:editId="5A716F88">
+                <wp:simplePos x="0" y="0"/>
+                <wp:positionH relativeFrom="column">
+                  <wp:posOffset>4448175</wp:posOffset>
+                </wp:positionH>
+                <wp:positionV relativeFrom="paragraph">
+                  <wp:posOffset>404495</wp:posOffset>
+                </wp:positionV>
+                <wp:extent cx="1104900" cy="590550"/>
+                <wp:effectExtent l="0" t="0" r="19050" b="19050"/>
+                <wp:wrapNone/>
+                <wp:docPr id="3" name="Rectangle 3"/>
+                <wp:cNvGraphicFramePr/>
+                <a:graphic xmlns:a="http://schemas.openxmlformats.org/drawingml/2006/main">
+                  <a:graphicData uri="http://schemas.microsoft.com/office/word/2010/wordprocessingShape">
+                    <wps:wsp>
+                      <wps:cNvSpPr/>
+                      <wps:spPr>
+                        <a:xfrm>
+                          <a:off x="0" y="0"/>
+                          <a:ext cx="1104900" cy="590550"/>
+                        </a:xfrm>
+                        <a:prstGeom prst="rect">
+                          <a:avLst/>
+                        </a:prstGeom>
+                      </wps:spPr>
+                      <wps:style>
+                        <a:lnRef idx="2">
+                          <a:schemeClr val="accent1">
+                            <a:shade val="50000"/>
+                          </a:schemeClr>
+                        </a:lnRef>
+                        <a:fillRef idx="1">
+                          <a:schemeClr val="accent1"/>
+                        </a:fillRef>
+                        <a:effectRef idx="0">
+                          <a:schemeClr val="accent1"/>
+                        </a:effectRef>
+                        <a:fontRef idx="minor">
+                          <a:schemeClr val="lt1"/>
+                        </a:fontRef>
+                      </wps:style>
+                      <wps:txbx>
+                        <w:txbxContent>
+                          <w:p>
+                            <w:pPr>
+                              <w:jc w:val="center"/>
+                            </w:pPr>
+                            <w:r>
+                              <w:t>Controller</w:t>
+                            </w:r>
+                          </w:p>
+                        </w:txbxContent>
+                      </wps:txbx>
+                      <wps:bodyPr rot="0" spcFirstLastPara="0" vertOverflow="overflow" horzOverflow="overflow" vert="horz" wrap="square" lIns="91440" tIns="45720" rIns="91440" bIns="45720" numCol="1" spcCol="0" rtlCol="0" fromWordArt="0" anchor="ctr" anchorCtr="0" forceAA="0" compatLnSpc="1">
+                        <a:prstTxWarp prst="textNoShape">
+                          <a:avLst/>
+                        </a:prstTxWarp>
+                        <a:noAutofit/>
+                      </wps:bodyPr>
+                    </wps:wsp>
+                  </a:graphicData>
+                </a:graphic>
+              </wp:anchor>
+            </w:drawing>
+          </mc:Choice>
+          <mc:Fallback>
+            <w:pict>
+              <v:rect w14:anchorId="07657620" id="Rectangle 3" o:spid="_x0000_s1028" style="position:absolute;margin-left:350.25pt;margin-top:31.85pt;width:87pt;height:46.5pt;z-index:251663360;visibility:visible;mso-wrap-style:square;mso-wrap-distance-left:9pt;mso-wrap-distance-top:0;mso-wrap-distance-right:9pt;mso-wrap-distance-bottom:0;mso-position-horizontal:absolute;mso-position-horizontal-relative:text;mso-position-vertical:absolute;mso-position-vertical-relative:text;v-text-anchor:middle" o:gfxdata="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" fillcolor="#5b9bd5 [3204]" strokecolor="#1f4d78 [1604]" strokeweight="1pt">
+                <v:textbox>
+                  <w:txbxContent>
+                    <w:p>
+                      <w:pPr>
+                        <w:jc w:val="center"/>
+                      </w:pPr>
+                      <w:r>
+                        <w:t>Controller</w:t>
+                      </w:r>
+                    </w:p>
+                  </w:txbxContent>
+                </v:textbox>
+              </v:rect>
+            </w:pict>
+          </mc:Fallback>
+        </mc:AlternateContent>
+      </w:r>
+      <w:r>
+        <w:rPr>
+          <w:noProof/>
+        </w:rPr>
+        <mc:AlternateContent>
+          <mc:Choice Requires="wps">
+            <w:drawing>
+              <wp:anchor distT="0" distB="0" distL="114300" distR="114300" simplePos="0" relativeHeight="251661312" behindDoc="0" locked="0" layoutInCell="1" allowOverlap="1" wp14:anchorId="15301201" wp14:editId="702F670F">
+                <wp:simplePos x="0" y="0"/>
+                <wp:positionH relativeFrom="column">
+                  <wp:posOffset>2705100</wp:posOffset>
+                </wp:positionH>
+                <wp:positionV relativeFrom="paragraph">
+                  <wp:posOffset>404495</wp:posOffset>
+                </wp:positionV>
+                <wp:extent cx="1104900" cy="590550"/>
+                <wp:effectExtent l="0" t="0" r="19050" b="19050"/>
+                <wp:wrapNone/>
+                <wp:docPr id="2" name="Rectangle 2"/>
+                <wp:cNvGraphicFramePr/>
+                <a:graphic xmlns:a="http://schemas.openxmlformats.org/drawingml/2006/main">
+                  <a:graphicData uri="http://schemas.microsoft.com/office/word/2010/wordprocessingShape">
+                    <wps:wsp>
+                      <wps:cNvSpPr/>
+                      <wps:spPr>
+                        <a:xfrm>
+                          <a:off x="0" y="0"/>
+                          <a:ext cx="1104900" cy="590550"/>
+                        </a:xfrm>
+                        <a:prstGeom prst="rect">
+                          <a:avLst/>
+                        </a:prstGeom>
+                      </wps:spPr>
+                      <wps:style>
+                        <a:lnRef idx="2">
+                          <a:schemeClr val="accent1">
+                            <a:shade val="50000"/>
+                          </a:schemeClr>
+                        </a:lnRef>
+                        <a:fillRef idx="1">
+                          <a:schemeClr val="accent1"/>
+                        </a:fillRef>
+                        <a:effectRef idx="0">
+                          <a:schemeClr val="accent1"/>
+                        </a:effectRef>
+                        <a:fontRef idx="minor">
+                          <a:schemeClr val="lt1"/>
+                        </a:fontRef>
+                      </wps:style>
+                      <wps:txbx>
+                        <w:txbxContent>
+                          <w:p>
+                            <w:pPr>
+                              <w:jc w:val="center"/>
+                            </w:pPr>
+                            <w:r>
+                              <w:t>Route</w:t>
+                            </w:r>
+                          </w:p>
+                        </w:txbxContent>
+                      </wps:txbx>
+                      <wps:bodyPr rot="0" spcFirstLastPara="0" vertOverflow="overflow" horzOverflow="overflow" vert="horz" wrap="square" lIns="91440" tIns="45720" rIns="91440" bIns="45720" numCol="1" spcCol="0" rtlCol="0" fromWordArt="0" anchor="ctr" anchorCtr="0" forceAA="0" compatLnSpc="1">
+                        <a:prstTxWarp prst="textNoShape">
+                          <a:avLst/>
+                        </a:prstTxWarp>
+                        <a:noAutofit/>
+                      </wps:bodyPr>
+                    </wps:wsp>
+                  </a:graphicData>
+                </a:graphic>
+              </wp:anchor>
+            </w:drawing>
+          </mc:Choice>
+          <mc:Fallback>
+            <w:pict>
+              <v:rect w14:anchorId="15301201" id="Rectangle 2" o:spid="_x0000_s1029" style="position:absolute;margin-left:213pt;margin-top:31.85pt;width:87pt;height:46.5pt;z-index:251661312;visibility:visible;mso-wrap-style:square;mso-wrap-distance-left:9pt;mso-wrap-distance-top:0;mso-wrap-distance-right:9pt;mso-wrap-distance-bottom:0;mso-position-horizontal:absolute;mso-position-horizontal-relative:text;mso-position-vertical:absolute;mso-position-vertical-relative:text;v-text-anchor:middle" o:gfxdata="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" fillcolor="#5b9bd5 [3204]" strokecolor="#1f4d78 [1604]" strokeweight="1pt">
+                <v:textbox>
+                  <w:txbxContent>
+                    <w:p>
+                      <w:pPr>
+                        <w:jc w:val="center"/>
+                      </w:pPr>
+                      <w:r>
+                        <w:t>Route</w:t>
+                      </w:r>
+                    </w:p>
+                  </w:txbxContent>
+                </v:textbox>
+              </v:rect>
+            </w:pict>
+          </mc:Fallback>
+        </mc:AlternateContent>
+      </w:r>
+      <w:r>
+        <w:rPr>
+          <w:noProof/>
+        </w:rPr>
+        <mc:AlternateContent>
+          <mc:Choice Requires="wps">
+            <w:drawing>
+              <wp:anchor distT="0" distB="0" distL="114300" distR="114300" simplePos="0" relativeHeight="251668480" behindDoc="0" locked="0" layoutInCell="1" allowOverlap="1">
+                <wp:simplePos x="0" y="0"/>
+                <wp:positionH relativeFrom="column">
+                  <wp:posOffset>742950</wp:posOffset>
+                </wp:positionH>
+                <wp:positionV relativeFrom="paragraph">
+                  <wp:posOffset>128270</wp:posOffset>
+                </wp:positionV>
+                <wp:extent cx="5181600" cy="2352675"/>
+                <wp:effectExtent l="0" t="0" r="19050" b="28575"/>
+                <wp:wrapNone/>
+                <wp:docPr id="6" name="Rectangle 6"/>
+                <wp:cNvGraphicFramePr/>
+                <a:graphic xmlns:a="http://schemas.openxmlformats.org/drawingml/2006/main">
+                  <a:graphicData uri="http://schemas.microsoft.com/office/word/2010/wordprocessingShape">
+                    <wps:wsp>
+                      <wps:cNvSpPr/>
+                      <wps:spPr>
+                        <a:xfrm>
+                          <a:off x="0" y="0"/>
+                          <a:ext cx="5181600" cy="2352675"/>
+                        </a:xfrm>
+                        <a:prstGeom prst="rect">
+                          <a:avLst/>
+                        </a:prstGeom>
+                        <a:noFill/>
+                        <a:ln>
+                          <a:solidFill>
+                            <a:srgbClr val="FFC000"/>
+                          </a:solidFill>
+                        </a:ln>
+                      </wps:spPr>
+                      <wps:style>
+                        <a:lnRef idx="2">
+                          <a:schemeClr val="accent1">
+                            <a:shade val="50000"/>
+                          </a:schemeClr>
+                        </a:lnRef>
+                        <a:fillRef idx="1">
+                          <a:schemeClr val="accent1"/>
+                        </a:fillRef>
+                        <a:effectRef idx="0">
+                          <a:schemeClr val="accent1"/>
+                        </a:effectRef>
+                        <a:fontRef idx="minor">
+                          <a:schemeClr val="lt1"/>
+                        </a:fontRef>
+                      </wps:style>
+                      <wps:bodyPr rot="0" spcFirstLastPara="0" vertOverflow="overflow" horzOverflow="overflow" vert="horz" wrap="square" lIns="91440" tIns="45720" rIns="91440" bIns="45720" numCol="1" spcCol="0" rtlCol="0" fromWordArt="0" anchor="ctr" anchorCtr="0" forceAA="0" compatLnSpc="1">
+                        <a:prstTxWarp prst="textNoShape">
+                          <a:avLst/>
+                        </a:prstTxWarp>
+                        <a:noAutofit/>
+                      </wps:bodyPr>
+                    </wps:wsp>
+                  </a:graphicData>
+                </a:graphic>
+              </wp:anchor>
+            </w:drawing>
+          </mc:Choice>
+          <mc:Fallback>
+            <w:pict>
+              <v:rect w14:anchorId="325ED006" id="Rectangle 6" o:spid="_x0000_s1026" style="position:absolute;margin-left:58.5pt;margin-top:10.1pt;width:408pt;height:185.25pt;z-index:251668480;visibility:visible;mso-wrap-style:square;mso-wrap-distance-left:9pt;mso-wrap-distance-top:0;mso-wrap-distance-right:9pt;mso-wrap-distance-bottom:0;mso-position-horizontal:absolute;mso-position-horizontal-relative:text;mso-position-vertical:absolute;mso-position-vertical-relative:text;v-text-anchor:middle" o:gfxdata="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" filled="f" strokecolor="#ffc000" strokeweight="1pt"/>
+            </w:pict>
+          </mc:Fallback>
+        </mc:AlternateContent>
+      </w:r>
+      <w:r>
+        <w:rPr>
+          <w:noProof/>
+        </w:rPr>
+        <mc:AlternateContent>
+          <mc:Choice Requires="wps">
+            <w:drawing>
+              <wp:anchor distT="0" distB="0" distL="114300" distR="114300" simplePos="0" relativeHeight="251659264" behindDoc="0" locked="0" layoutInCell="1" allowOverlap="1">
+                <wp:simplePos x="0" y="0"/>
+                <wp:positionH relativeFrom="column">
+                  <wp:posOffset>942975</wp:posOffset>
+                </wp:positionH>
+                <wp:positionV relativeFrom="paragraph">
+                  <wp:posOffset>394970</wp:posOffset>
+                </wp:positionV>
+                <wp:extent cx="1104900" cy="590550"/>
+                <wp:effectExtent l="0" t="0" r="19050" b="19050"/>
+                <wp:wrapNone/>
+                <wp:docPr id="1" name="Rectangle 1"/>
+                <wp:cNvGraphicFramePr/>
+                <a:graphic xmlns:a="http://schemas.openxmlformats.org/drawingml/2006/main">
+                  <a:graphicData uri="http://schemas.microsoft.com/office/word/2010/wordprocessingShape">
+                    <wps:wsp>
+                      <wps:cNvSpPr/>
+                      <wps:spPr>
+                        <a:xfrm>
+                          <a:off x="0" y="0"/>
+                          <a:ext cx="1104900" cy="590550"/>
+                        </a:xfrm>
+                        <a:prstGeom prst="rect">
+                          <a:avLst/>
+                        </a:prstGeom>
+                      </wps:spPr>
+                      <wps:style>
+                        <a:lnRef idx="2">
+                          <a:schemeClr val="accent1">
+                            <a:shade val="50000"/>
+                          </a:schemeClr>
+                        </a:lnRef>
+                        <a:fillRef idx="1">
+                          <a:schemeClr val="accent1"/>
+                        </a:fillRef>
+                        <a:effectRef idx="0">
+                          <a:schemeClr val="accent1"/>
+                        </a:effectRef>
+                        <a:fontRef idx="minor">
+                          <a:schemeClr val="lt1"/>
+                        </a:fontRef>
+                      </wps:style>
+                      <wps:txbx>
+                        <w:txbxContent>
+                          <w:p>
+                            <w:pPr>
+                              <w:jc w:val="center"/>
+                            </w:pPr>
+                            <w:r>
+                              <w:t>App</w:t>
+                            </w:r>
+                          </w:p>
+                        </w:txbxContent>
+                      </wps:txbx>
+                      <wps:bodyPr rot="0" spcFirstLastPara="0" vertOverflow="overflow" horzOverflow="overflow" vert="horz" wrap="square" lIns="91440" tIns="45720" rIns="91440" bIns="45720" numCol="1" spcCol="0" rtlCol="0" fromWordArt="0" anchor="ctr" anchorCtr="0" forceAA="0" compatLnSpc="1">
+                        <a:prstTxWarp prst="textNoShape">
+                          <a:avLst/>
+                        </a:prstTxWarp>
+                        <a:noAutofit/>
+                      </wps:bodyPr>
+                    </wps:wsp>
+                  </a:graphicData>
+                </a:graphic>
+              </wp:anchor>
+            </w:drawing>
+          </mc:Choice>
+          <mc:Fallback>
+            <w:pict>
+              <v:rect id="Rectangle 1" o:spid="_x0000_s1030" style="position:absolute;margin-left:74.25pt;margin-top:31.1pt;width:87pt;height:46.5pt;z-index:251659264;visibility:visible;mso-wrap-style:square;mso-wrap-distance-left:9pt;mso-wrap-distance-top:0;mso-wrap-distance-right:9pt;mso-wrap-distance-bottom:0;mso-position-horizontal:absolute;mso-position-horizontal-relative:text;mso-position-vertical:absolute;mso-position-vertical-relative:text;v-text-anchor:middle" o:gfxdata="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" fillcolor="#5b9bd5 [3204]" strokecolor="#1f4d78 [1604]" strokeweight="1pt">
+                <v:textbox>
+                  <w:txbxContent>
+                    <w:p>
+                      <w:pPr>
+                        <w:jc w:val="center"/>
+                      </w:pPr>
+                      <w:r>
+                        <w:t>App</w:t>
+                      </w:r>
+                    </w:p>
+                  </w:txbxContent>
+                </v:textbox>
+              </v:rect>
+            </w:pict>
+          </mc:Fallback>
+        </mc:AlternateContent>
+      </w:r>
+    </w:p>
+    <w:p>
+      <w:r>
+        <w:rPr>
+          <w:noProof/>
+        </w:rPr>
+        <mc:AlternateContent>
+          <mc:Choice Requires="wps">
+            <w:drawing>
+              <wp:anchor distT="0" distB="0" distL="114300" distR="114300" simplePos="0" relativeHeight="251687936" behindDoc="0" locked="0" layoutInCell="1" allowOverlap="1">
+                <wp:simplePos x="0" y="0"/>
+                <wp:positionH relativeFrom="column">
+                  <wp:posOffset>-228600</wp:posOffset>
+                </wp:positionH>
+                <wp:positionV relativeFrom="paragraph">
+                  <wp:posOffset>157480</wp:posOffset>
+                </wp:positionV>
+                <wp:extent cx="666750" cy="542925"/>
+                <wp:effectExtent l="19050" t="0" r="38100" b="47625"/>
+                <wp:wrapNone/>
+                <wp:docPr id="25" name="Cloud 25"/>
+                <wp:cNvGraphicFramePr/>
+                <a:graphic xmlns:a="http://schemas.openxmlformats.org/drawingml/2006/main">
+                  <a:graphicData uri="http://schemas.microsoft.com/office/word/2010/wordprocessingShape">
+                    <wps:wsp>
+                      <wps:cNvSpPr/>
+                      <wps:spPr>
+                        <a:xfrm>
+                          <a:off x="0" y="0"/>
+                          <a:ext cx="666750" cy="542925"/>
+                        </a:xfrm>
+                        <a:prstGeom prst="cloud">
+                          <a:avLst/>
+                        </a:prstGeom>
+                      </wps:spPr>
+                      <wps:style>
+                        <a:lnRef idx="2">
+                          <a:schemeClr val="accent1">
+                            <a:shade val="50000"/>
+                          </a:schemeClr>
+                        </a:lnRef>
+                        <a:fillRef idx="1">
+                          <a:schemeClr val="accent1"/>
+                        </a:fillRef>
+                        <a:effectRef idx="0">
+                          <a:schemeClr val="accent1"/>
+                        </a:effectRef>
+                        <a:fontRef idx="minor">
+                          <a:schemeClr val="lt1"/>
+                        </a:fontRef>
+                      </wps:style>
+                      <wps:bodyPr rot="0" spcFirstLastPara="0" vertOverflow="overflow" horzOverflow="overflow" vert="horz" wrap="square" lIns="91440" tIns="45720" rIns="91440" bIns="45720" numCol="1" spcCol="0" rtlCol="0" fromWordArt="0" anchor="ctr" anchorCtr="0" forceAA="0" compatLnSpc="1">
+                        <a:prstTxWarp prst="textNoShape">
+                          <a:avLst/>
+                        </a:prstTxWarp>
+                        <a:noAutofit/>
+                      </wps:bodyPr>
+                    </wps:wsp>
+                  </a:graphicData>
+                </a:graphic>
+                <wp14:sizeRelH relativeFrom="margin">
+                  <wp14:pctWidth>0</wp14:pctWidth>
+                </wp14:sizeRelH>
+                <wp14:sizeRelV relativeFrom="margin">
+                  <wp14:pctHeight>0</wp14:pctHeight>
+                </wp14:sizeRelV>
+              </wp:anchor>
+            </w:drawing>
+          </mc:Choice>
+          <mc:Fallback>
+            <w:pict>
+              <v:shape w14:anchorId="2A486DC0" id="Cloud 25" o:spid="_x0000_s1026" style="position:absolute;margin-left:-18pt;margin-top:12.4pt;width:52.5pt;height:42.75pt;z-index:251687936;visibility:visible;mso-wrap-style:square;mso-width-percent:0;mso-height-percent:0;mso-wrap-distance-left:9pt;mso-wrap-distance-top:0;mso-wrap-distance-right:9pt;mso-wrap-distance-bottom:0;mso-position-horizontal:absolute;mso-position-horizontal-relative:text;mso-position-vertical:absolute;mso-position-vertical-relative:text;mso-width-percent:0;mso-height-percent:0;mso-width-relative:margin;mso-height-relative:margin;v-text-anchor:middle" coordsize="43200,43200" o:gfxdata="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" path="m3900,14370c3629,11657,4261,8921,5623,6907,7775,3726,11264,3017,14005,5202,15678,909,19914,22,22456,3432,23097,1683,24328,474,25749,200v1564,-302,3126,570,4084,2281c31215,267,33501,-460,35463,690v1495,876,2567,2710,2855,4886c40046,6218,41422,7998,41982,10318v407,1684,349,3513,-164,5142c43079,17694,43520,20590,43016,23322v-670,3632,-2888,6352,-5612,6882c37391,32471,36658,34621,35395,36101v-1919,2249,-4691,2538,-6840,714c27860,39948,25999,42343,23667,43106v-2748,899,-5616,-633,-7187,-3840c12772,42310,7956,40599,5804,35472,3690,35809,1705,34024,1110,31250,679,29243,1060,27077,2113,25551,619,24354,-213,22057,-5,19704,239,16949,1845,14791,3863,14507v12,-46,25,-91,37,-137xem4693,26177nfc3809,26271,2925,25993,2160,25380t4768,9519nfc6573,35092,6200,35220,5820,35280t10658,3810nfc16211,38544,15987,37961,15810,37350m28827,34751nfc28788,35398,28698,36038,28560,36660m34129,22954nfc36133,24282,37398,27058,37380,30090m41798,15354nfc41473,16386,40978,17302,40350,18030m38324,5426nfc38379,5843,38405,6266,38400,6690m29078,3952nfc29267,3369,29516,2826,29820,2340m22141,4720nfc22218,4238,22339,3771,22500,3330m14000,5192nfc14472,5568,14908,6021,15300,6540m4127,15789nfc4024,15325,3948,14851,3900,14370e" fillcolor="#5b9bd5 [3204]" strokecolor="#1f4d78 [1604]" strokeweight="1pt">
+                <v:stroke joinstyle="miter"/>
+                <v:path arrowok="t" o:connecttype="custom" o:connectlocs="72432,328985;33338,318968;106927,438600;89826,443389;254322,491272;244012,469404;444917,436740;440796,460732;526748,288479;576924,378162;645111,192965;622763,226596;591494,68192;592667,84078;448791,49668;460243,29408;341725,59320;347266,41850;216076,65252;236141,82193;63696,198432;60193,180598" o:connectangles="0,0,0,0,0,0,0,0,0,0,0,0,0,0,0,0,0,0,0,0,0,0"/>
+              </v:shape>
+            </w:pict>
+          </mc:Fallback>
+        </mc:AlternateContent>
+      </w:r>
+    </w:p>
+    <w:p>
+      <w:r>
+        <w:rPr>
+          <w:noProof/>
+        </w:rPr>
+        <mc:AlternateContent>
+          <mc:Choice Requires="wps">
+            <w:drawing>
+              <wp:anchor distT="0" distB="0" distL="114300" distR="114300" simplePos="0" relativeHeight="251691008" behindDoc="0" locked="0" layoutInCell="1" allowOverlap="1" wp14:anchorId="43AA7D5F" wp14:editId="7E987EBF">
+                <wp:simplePos x="0" y="0"/>
+                <wp:positionH relativeFrom="column">
+                  <wp:posOffset>457200</wp:posOffset>
+                </wp:positionH>
+                <wp:positionV relativeFrom="paragraph">
+                  <wp:posOffset>195580</wp:posOffset>
+                </wp:positionV>
+                <wp:extent cx="457200" cy="0"/>
+                <wp:effectExtent l="38100" t="76200" r="0" b="95250"/>
+                <wp:wrapNone/>
+                <wp:docPr id="27" name="Straight Arrow Connector 27"/>
+                <wp:cNvGraphicFramePr/>
+                <a:graphic xmlns:a="http://schemas.openxmlformats.org/drawingml/2006/main">
+                  <a:graphicData uri="http://schemas.microsoft.com/office/word/2010/wordprocessingShape">
+                    <wps:wsp>
+                      <wps:cNvCnPr/>
+                      <wps:spPr>
+                        <a:xfrm flipH="1">
+                          <a:off x="0" y="0"/>
+                          <a:ext cx="457200" cy="0"/>
+                        </a:xfrm>
+                        <a:prstGeom prst="straightConnector1">
+                          <a:avLst/>
+                        </a:prstGeom>
+                        <a:ln>
+                          <a:solidFill>
+                            <a:schemeClr val="accent2">
+                              <a:lumMod val="75000"/>
+                            </a:schemeClr>
+                          </a:solidFill>
+                          <a:tailEnd type="triangle"/>
+                        </a:ln>
+                      </wps:spPr>
+                      <wps:style>
+                        <a:lnRef idx="1">
+                          <a:schemeClr val="accent1"/>
+                        </a:lnRef>
+                        <a:fillRef idx="0">
+                          <a:schemeClr val="accent1"/>
+                        </a:fillRef>
+                        <a:effectRef idx="0">
+                          <a:schemeClr val="accent1"/>
+                        </a:effectRef>
+                        <a:fontRef idx="minor">
+                          <a:schemeClr val="tx1"/>
+                        </a:fontRef>
+                      </wps:style>
+                      <wps:bodyPr/>
+                    </wps:wsp>
+                  </a:graphicData>
+                </a:graphic>
+              </wp:anchor>
+            </w:drawing>
+          </mc:Choice>
+          <mc:Fallback>
+            <w:pict>
+              <v:shape w14:anchorId="42649D8B" id="Straight Arrow Connector 27" o:spid="_x0000_s1026" type="#_x0000_t32" style="position:absolute;margin-left:36pt;margin-top:15.4pt;width:36pt;height:0;flip:x;z-index:251691008;visibility:visible;mso-wrap-style:square;mso-wrap-distance-left:9pt;mso-wrap-distance-top:0;mso-wrap-distance-right:9pt;mso-wrap-distance-bottom:0;mso-position-horizontal:absolute;mso-position-horizontal-relative:text;mso-position-vertical:absolute;mso-position-vertical-relative:text" o:gfxdata="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" strokecolor="#c45911 [2405]" strokeweight=".5pt">
+                <v:stroke endarrow="block" joinstyle="miter"/>
+              </v:shape>
+            </w:pict>
+          </mc:Fallback>
+        </mc:AlternateContent>
+      </w:r>
+      <w:r>
+        <w:rPr>
+          <w:noProof/>
+        </w:rPr>
+        <mc:AlternateContent>
+          <mc:Choice Requires="wps">
+            <w:drawing>
+              <wp:anchor distT="0" distB="0" distL="114300" distR="114300" simplePos="0" relativeHeight="251688960" behindDoc="0" locked="0" layoutInCell="1" allowOverlap="1">
+                <wp:simplePos x="0" y="0"/>
+                <wp:positionH relativeFrom="column">
+                  <wp:posOffset>514350</wp:posOffset>
+                </wp:positionH>
+                <wp:positionV relativeFrom="paragraph">
+                  <wp:posOffset>71755</wp:posOffset>
+                </wp:positionV>
+                <wp:extent cx="400050" cy="0"/>
+                <wp:effectExtent l="0" t="76200" r="19050" b="95250"/>
+                <wp:wrapNone/>
+                <wp:docPr id="26" name="Straight Arrow Connector 26"/>
+                <wp:cNvGraphicFramePr/>
+                <a:graphic xmlns:a="http://schemas.openxmlformats.org/drawingml/2006/main">
+                  <a:graphicData uri="http://schemas.microsoft.com/office/word/2010/wordprocessingShape">
+                    <wps:wsp>
+                      <wps:cNvCnPr/>
+                      <wps:spPr>
+                        <a:xfrm>
+                          <a:off x="0" y="0"/>
+                          <a:ext cx="400050" cy="0"/>
+                        </a:xfrm>
+                        <a:prstGeom prst="straightConnector1">
+                          <a:avLst/>
+                        </a:prstGeom>
+                        <a:ln>
+                          <a:tailEnd type="triangle"/>
+                        </a:ln>
+                      </wps:spPr>
+                      <wps:style>
+                        <a:lnRef idx="1">
+                          <a:schemeClr val="accent1"/>
+                        </a:lnRef>
+                        <a:fillRef idx="0">
+                          <a:schemeClr val="accent1"/>
+                        </a:fillRef>
+                        <a:effectRef idx="0">
+                          <a:schemeClr val="accent1"/>
+                        </a:effectRef>
+                        <a:fontRef idx="minor">
+                          <a:schemeClr val="tx1"/>
+                        </a:fontRef>
+                      </wps:style>
+                      <wps:bodyPr/>
+                    </wps:wsp>
+                  </a:graphicData>
+                </a:graphic>
+              </wp:anchor>
+            </w:drawing>
+          </mc:Choice>
+          <mc:Fallback>
+            <w:pict>
+              <v:shape w14:anchorId="36084861" id="Straight Arrow Connector 26" o:spid="_x0000_s1026" type="#_x0000_t32" style="position:absolute;margin-left:40.5pt;margin-top:5.65pt;width:31.5pt;height:0;z-index:251688960;visibility:visible;mso-wrap-style:square;mso-wrap-distance-left:9pt;mso-wrap-distance-top:0;mso-wrap-distance-right:9pt;mso-wrap-distance-bottom:0;mso-position-horizontal:absolute;mso-position-horizontal-relative:text;mso-position-vertical:absolute;mso-position-vertical-relative:text" o:gfxdata="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" strokecolor="#5b9bd5 [3204]" strokeweight=".5pt">
+                <v:stroke endarrow="block" joinstyle="miter"/>
+              </v:shape>
+            </w:pict>
+          </mc:Fallback>
+        </mc:AlternateContent>
+      </w:r>
+      <w:r>
+        <w:rPr>
+          <w:noProof/>
+        </w:rPr>
+        <mc:AlternateContent>
+          <mc:Choice Requires="wps">
+            <w:drawing>
+              <wp:anchor distT="0" distB="0" distL="114300" distR="114300" simplePos="0" relativeHeight="251685888" behindDoc="0" locked="0" layoutInCell="1" allowOverlap="1">
+                <wp:simplePos x="0" y="0"/>
+                <wp:positionH relativeFrom="column">
+                  <wp:posOffset>2143125</wp:posOffset>
+                </wp:positionH>
+                <wp:positionV relativeFrom="paragraph">
+                  <wp:posOffset>262255</wp:posOffset>
+                </wp:positionV>
+                <wp:extent cx="457200" cy="0"/>
+                <wp:effectExtent l="38100" t="76200" r="0" b="95250"/>
+                <wp:wrapNone/>
+                <wp:docPr id="23" name="Straight Arrow Connector 23"/>
+                <wp:cNvGraphicFramePr/>
+                <a:graphic xmlns:a="http://schemas.openxmlformats.org/drawingml/2006/main">
+                  <a:graphicData uri="http://schemas.microsoft.com/office/word/2010/wordprocessingShape">
+                    <wps:wsp>
+                      <wps:cNvCnPr/>
+                      <wps:spPr>
+                        <a:xfrm flipH="1">
+                          <a:off x="0" y="0"/>
+                          <a:ext cx="457200" cy="0"/>
+                        </a:xfrm>
+                        <a:prstGeom prst="straightConnector1">
+                          <a:avLst/>
+                        </a:prstGeom>
+                        <a:ln>
+                          <a:solidFill>
+                            <a:schemeClr val="accent2">
+                              <a:lumMod val="75000"/>
+                            </a:schemeClr>
+                          </a:solidFill>
+                          <a:tailEnd type="triangle"/>
+                        </a:ln>
+                      </wps:spPr>
+                      <wps:style>
+                        <a:lnRef idx="1">
+                          <a:schemeClr val="accent1"/>
+                        </a:lnRef>
+                        <a:fillRef idx="0">
+                          <a:schemeClr val="accent1"/>
+                        </a:fillRef>
+                        <a:effectRef idx="0">
+                          <a:schemeClr val="accent1"/>
+                        </a:effectRef>
+                        <a:fontRef idx="minor">
+                          <a:schemeClr val="tx1"/>
+                        </a:fontRef>
+                      </wps:style>
+                      <wps:bodyPr/>
+                    </wps:wsp>
+                  </a:graphicData>
+                </a:graphic>
+              </wp:anchor>
+            </w:drawing>
+          </mc:Choice>
+          <mc:Fallback>
+            <w:pict>
+              <v:shape w14:anchorId="71F99856" id="Straight Arrow Connector 23" o:spid="_x0000_s1026" type="#_x0000_t32" style="position:absolute;margin-left:168.75pt;margin-top:20.65pt;width:36pt;height:0;flip:x;z-index:251685888;visibility:visible;mso-wrap-style:square;mso-wrap-distance-left:9pt;mso-wrap-distance-top:0;mso-wrap-distance-right:9pt;mso-wrap-distance-bottom:0;mso-position-horizontal:absolute;mso-position-horizontal-relative:text;mso-position-vertical:absolute;mso-position-vertical-relative:text" o:gfxdata="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" strokecolor="#c45911 [2405]" strokeweight=".5pt">
+                <v:stroke endarrow="block" joinstyle="miter"/>
+              </v:shape>
+            </w:pict>
+          </mc:Fallback>
+        </mc:AlternateContent>
+      </w:r>
+      <w:r>
+        <w:rPr>
+          <w:noProof/>
+        </w:rPr>
+        <mc:AlternateContent>
+          <mc:Choice Requires="wps">
+            <w:drawing>
+              <wp:anchor distT="0" distB="0" distL="114300" distR="114300" simplePos="0" relativeHeight="251684864" behindDoc="0" locked="0" layoutInCell="1" allowOverlap="1">
+                <wp:simplePos x="0" y="0"/>
+                <wp:positionH relativeFrom="column">
+                  <wp:posOffset>3914775</wp:posOffset>
+                </wp:positionH>
+                <wp:positionV relativeFrom="paragraph">
+                  <wp:posOffset>252730</wp:posOffset>
+                </wp:positionV>
+                <wp:extent cx="438150" cy="0"/>
+                <wp:effectExtent l="38100" t="76200" r="0" b="95250"/>
+                <wp:wrapNone/>
+                <wp:docPr id="22" name="Straight Arrow Connector 22"/>
+                <wp:cNvGraphicFramePr/>
+                <a:graphic xmlns:a="http://schemas.openxmlformats.org/drawingml/2006/main">
+                  <a:graphicData uri="http://schemas.microsoft.com/office/word/2010/wordprocessingShape">
+                    <wps:wsp>
+                      <wps:cNvCnPr/>
+                      <wps:spPr>
+                        <a:xfrm flipH="1">
+                          <a:off x="0" y="0"/>
+                          <a:ext cx="438150" cy="0"/>
+                        </a:xfrm>
+                        <a:prstGeom prst="straightConnector1">
+                          <a:avLst/>
+                        </a:prstGeom>
+                        <a:ln>
+                          <a:solidFill>
+                            <a:schemeClr val="accent2">
+                              <a:lumMod val="75000"/>
+                            </a:schemeClr>
+                          </a:solidFill>
+                          <a:tailEnd type="triangle"/>
+                        </a:ln>
+                      </wps:spPr>
+                      <wps:style>
+                        <a:lnRef idx="1">
+                          <a:schemeClr val="accent1"/>
+                        </a:lnRef>
+                        <a:fillRef idx="0">
+                          <a:schemeClr val="accent1"/>
+                        </a:fillRef>
+                        <a:effectRef idx="0">
+                          <a:schemeClr val="accent1"/>
+                        </a:effectRef>
+                        <a:fontRef idx="minor">
+                          <a:schemeClr val="tx1"/>
+                        </a:fontRef>
+                      </wps:style>
+                      <wps:bodyPr/>
+                    </wps:wsp>
+                  </a:graphicData>
+                </a:graphic>
+              </wp:anchor>
+            </w:drawing>
+          </mc:Choice>
+          <mc:Fallback>
+            <w:pict>
+              <v:shape w14:anchorId="4624B6FF" id="Straight Arrow Connector 22" o:spid="_x0000_s1026" type="#_x0000_t32" style="position:absolute;margin-left:308.25pt;margin-top:19.9pt;width:34.5pt;height:0;flip:x;z-index:251684864;visibility:visible;mso-wrap-style:square;mso-wrap-distance-left:9pt;mso-wrap-distance-top:0;mso-wrap-distance-right:9pt;mso-wrap-distance-bottom:0;mso-position-horizontal:absolute;mso-position-horizontal-relative:text;mso-position-vertical:absolute;mso-position-vertical-relative:text" o:gfxdata="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" strokecolor="#c45911 [2405]" strokeweight=".5pt">
+                <v:stroke endarrow="block" joinstyle="miter"/>
+              </v:shape>
+            </w:pict>
+          </mc:Fallback>
+        </mc:AlternateContent>
+      </w:r>
+    </w:p>
+    <w:p>
+      <w:r>
+        <w:rPr>
+          <w:noProof/>
+        </w:rPr>
+        <mc:AlternateContent>
+          <mc:Choice Requires="wps">
+            <w:drawing>
+              <wp:anchor distT="0" distB="0" distL="114300" distR="114300" simplePos="0" relativeHeight="251683840" behindDoc="0" locked="0" layoutInCell="1" allowOverlap="1">
+                <wp:simplePos x="0" y="0"/>
+                <wp:positionH relativeFrom="column">
+                  <wp:posOffset>5324475</wp:posOffset>
+                </wp:positionH>
+                <wp:positionV relativeFrom="paragraph">
+                  <wp:posOffset>224155</wp:posOffset>
+                </wp:positionV>
+                <wp:extent cx="0" cy="342900"/>
+                <wp:effectExtent l="76200" t="38100" r="57150" b="19050"/>
+                <wp:wrapNone/>
+                <wp:docPr id="21" name="Straight Arrow Connector 21"/>
+                <wp:cNvGraphicFramePr/>
+                <a:graphic xmlns:a="http://schemas.openxmlformats.org/drawingml/2006/main">
+                  <a:graphicData uri="http://schemas.microsoft.com/office/word/2010/wordprocessingShape">
+                    <wps:wsp>
+                      <wps:cNvCnPr/>
+                      <wps:spPr>
+                        <a:xfrm flipV="1">
+                          <a:off x="0" y="0"/>
+                          <a:ext cx="0" cy="342900"/>
+                        </a:xfrm>
+                        <a:prstGeom prst="straightConnector1">
+                          <a:avLst/>
+                        </a:prstGeom>
+                        <a:ln>
+                          <a:solidFill>
+                            <a:schemeClr val="accent2">
+                              <a:lumMod val="75000"/>
+                            </a:schemeClr>
+                          </a:solidFill>
+                          <a:tailEnd type="triangle"/>
+                        </a:ln>
+                      </wps:spPr>
+                      <wps:style>
+                        <a:lnRef idx="1">
+                          <a:schemeClr val="accent1"/>
+                        </a:lnRef>
+                        <a:fillRef idx="0">
+                          <a:schemeClr val="accent1"/>
+                        </a:fillRef>
+                        <a:effectRef idx="0">
+                          <a:schemeClr val="accent1"/>
+                        </a:effectRef>
+                        <a:fontRef idx="minor">
+                          <a:schemeClr val="tx1"/>
+                        </a:fontRef>
+                      </wps:style>
+                      <wps:bodyPr/>
+                    </wps:wsp>
+                  </a:graphicData>
+                </a:graphic>
+              </wp:anchor>
+            </w:drawing>
+          </mc:Choice>
+          <mc:Fallback>
+            <w:pict>
+              <v:shape w14:anchorId="5FAAA713" id="Straight Arrow Connector 21" o:spid="_x0000_s1026" type="#_x0000_t32" style="position:absolute;margin-left:419.25pt;margin-top:17.65pt;width:0;height:27pt;flip:y;z-index:251683840;visibility:visible;mso-wrap-style:square;mso-wrap-distance-left:9pt;mso-wrap-distance-top:0;mso-wrap-distance-right:9pt;mso-wrap-distance-bottom:0;mso-position-horizontal:absolute;mso-position-horizontal-relative:text;mso-position-vertical:absolute;mso-position-vertical-relative:text" o:gfxdata="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" strokecolor="#c45911 [2405]" strokeweight=".5pt">
+                <v:stroke endarrow="block" joinstyle="miter"/>
+              </v:shape>
+            </w:pict>
+          </mc:Fallback>
+        </mc:AlternateContent>
+      </w:r>
+    </w:p>
+    <w:p/>
+    <w:p/>
+    <w:p>
+      <w:r>
+        <w:rPr>
+          <w:noProof/>
+        </w:rPr>
+        <mc:AlternateContent>
+          <mc:Choice Requires="wps">
+            <w:drawing>
+              <wp:anchor distT="0" distB="0" distL="114300" distR="114300" simplePos="0" relativeHeight="251686912" behindDoc="0" locked="0" layoutInCell="1" allowOverlap="1">
+                <wp:simplePos x="0" y="0"/>
+                <wp:positionH relativeFrom="column">
+                  <wp:posOffset>4048125</wp:posOffset>
+                </wp:positionH>
+                <wp:positionV relativeFrom="paragraph">
+                  <wp:posOffset>272415</wp:posOffset>
+                </wp:positionV>
+                <wp:extent cx="400050" cy="0"/>
+                <wp:effectExtent l="38100" t="76200" r="0" b="95250"/>
+                <wp:wrapNone/>
+                <wp:docPr id="24" name="Straight Arrow Connector 24"/>
+                <wp:cNvGraphicFramePr/>
+                <a:graphic xmlns:a="http://schemas.openxmlformats.org/drawingml/2006/main">
+                  <a:graphicData uri="http://schemas.microsoft.com/office/word/2010/wordprocessingShape">
+                    <wps:wsp>
+                      <wps:cNvCnPr/>
+                      <wps:spPr>
+                        <a:xfrm flipH="1">
+                          <a:off x="0" y="0"/>
+                          <a:ext cx="400050" cy="0"/>
+                        </a:xfrm>
+                        <a:prstGeom prst="straightConnector1">
+                          <a:avLst/>
+                        </a:prstGeom>
+                        <a:ln>
+                          <a:solidFill>
+                            <a:schemeClr val="accent2">
+                              <a:lumMod val="75000"/>
+                            </a:schemeClr>
+                          </a:solidFill>
+                          <a:tailEnd type="triangle"/>
+                        </a:ln>
+                      </wps:spPr>
+                      <wps:style>
+                        <a:lnRef idx="1">
+                          <a:schemeClr val="accent1"/>
+                        </a:lnRef>
+                        <a:fillRef idx="0">
+                          <a:schemeClr val="accent1"/>
+                        </a:fillRef>
+                        <a:effectRef idx="0">
+                          <a:schemeClr val="accent1"/>
+                        </a:effectRef>
+                        <a:fontRef idx="minor">
+                          <a:schemeClr val="tx1"/>
+                        </a:fontRef>
+                      </wps:style>
+                      <wps:bodyPr/>
+                    </wps:wsp>
+                  </a:graphicData>
+                </a:graphic>
+              </wp:anchor>
+            </w:drawing>
+          </mc:Choice>
+          <mc:Fallback>
+            <w:pict>
+              <v:shape w14:anchorId="459D978E" id="Straight Arrow Connector 24" o:spid="_x0000_s1026" type="#_x0000_t32" style="position:absolute;margin-left:318.75pt;margin-top:21.45pt;width:31.5pt;height:0;flip:x;z-index:251686912;visibility:visible;mso-wrap-style:square;mso-wrap-distance-left:9pt;mso-wrap-distance-top:0;mso-wrap-distance-right:9pt;mso-wrap-distance-bottom:0;mso-position-horizontal:absolute;mso-position-horizontal-relative:text;mso-position-vertical:absolute;mso-position-vertical-relative:text" o:gfxdata="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" strokecolor="#c45911 [2405]" strokeweight=".5pt">
+                <v:stroke endarrow="block" joinstyle="miter"/>
+              </v:shape>
+            </w:pict>
+          </mc:Fallback>
+        </mc:AlternateContent>
+      </w:r>
+      <w:r>
+        <w:rPr>
+          <w:noProof/>
+        </w:rPr>
+        <mc:AlternateContent>
+          <mc:Choice Requires="wps">
+            <w:drawing>
+              <wp:anchor distT="0" distB="0" distL="114300" distR="114300" simplePos="0" relativeHeight="251681792" behindDoc="0" locked="0" layoutInCell="1" allowOverlap="1">
+                <wp:simplePos x="0" y="0"/>
+                <wp:positionH relativeFrom="column">
+                  <wp:posOffset>2037715</wp:posOffset>
+                </wp:positionH>
+                <wp:positionV relativeFrom="paragraph">
+                  <wp:posOffset>5715</wp:posOffset>
+                </wp:positionV>
+                <wp:extent cx="581025" cy="247650"/>
+                <wp:effectExtent l="0" t="0" r="9525" b="19050"/>
+                <wp:wrapNone/>
+                <wp:docPr id="19" name="Curved Connector 19"/>
+                <wp:cNvGraphicFramePr/>
+                <a:graphic xmlns:a="http://schemas.openxmlformats.org/drawingml/2006/main">
+                  <a:graphicData uri="http://schemas.microsoft.com/office/word/2010/wordprocessingShape">
+                    <wps:wsp>
+                      <wps:cNvCnPr/>
+                      <wps:spPr>
+                        <a:xfrm flipV="1">
+                          <a:off x="0" y="0"/>
+                          <a:ext cx="581025" cy="247650"/>
+                        </a:xfrm>
+                        <a:prstGeom prst="curvedConnector3">
+                          <a:avLst>
+                            <a:gd name="adj1" fmla="val 48438"/>
+                          </a:avLst>
+                        </a:prstGeom>
+                      </wps:spPr>
+                      <wps:style>
+                        <a:lnRef idx="1">
+                          <a:schemeClr val="accent1"/>
+                        </a:lnRef>
+                        <a:fillRef idx="0">
+                          <a:schemeClr val="accent1"/>
+                        </a:fillRef>
+                        <a:effectRef idx="0">
+                          <a:schemeClr val="accent1"/>
+                        </a:effectRef>
+                        <a:fontRef idx="minor">
+                          <a:schemeClr val="tx1"/>
+                        </a:fontRef>
+                      </wps:style>
+                      <wps:bodyPr/>
+                    </wps:wsp>
+                  </a:graphicData>
+                </a:graphic>
+                <wp14:sizeRelH relativeFrom="margin">
+                  <wp14:pctWidth>0</wp14:pctWidth>
+                </wp14:sizeRelH>
+                <wp14:sizeRelV relativeFrom="margin">
+                  <wp14:pctHeight>0</wp14:pctHeight>
+                </wp14:sizeRelV>
+              </wp:anchor>
+            </w:drawing>
+          </mc:Choice>
+          <mc:Fallback>
+            <w:pict>
+              <v:shapetype w14:anchorId="3E7B909F" id="_x0000_t38" coordsize="21600,21600" o:spt="38" o:oned="t" path="m,c@0,0@1,5400@1,10800@1,16200@2,21600,21600,21600e" filled="f">
+                <v:formulas>
+                  <v:f eqn="mid #0 0"/>
+                  <v:f eqn="val #0"/>
+                  <v:f eqn="mid #0 21600"/>
+                </v:formulas>
+                <v:path arrowok="t" fillok="f" o:connecttype="none"/>
+                <v:handles>
+                  <v:h position="#0,center"/>
+                </v:handles>
+                <o:lock v:ext="edit" shapetype="t"/>
+              </v:shapetype>
+              <v:shape id="Curved Connector 19" o:spid="_x0000_s1026" type="#_x0000_t38" style="position:absolute;margin-left:160.45pt;margin-top:.45pt;width:45.75pt;height:19.5pt;flip:y;z-index:251681792;visibility:visible;mso-wrap-style:square;mso-width-percent:0;mso-height-percent:0;mso-wrap-distance-left:9pt;mso-wrap-distance-top:0;mso-wrap-distance-right:9pt;mso-wrap-distance-bottom:0;mso-position-horizontal:absolute;mso-position-horizontal-relative:text;mso-position-vertical:absolute;mso-position-vertical-relative:text;mso-width-percent:0;mso-height-percent:0;mso-width-relative:margin;mso-height-relative:margin" o:gfxdata="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" adj="10463" strokecolor="#5b9bd5 [3204]" strokeweight=".5pt">
+                <v:stroke joinstyle="miter"/>
+              </v:shape>
+            </w:pict>
+          </mc:Fallback>
+        </mc:AlternateContent>
+      </w:r>
+    </w:p>
+    <w:p/>
+    <w:p/>
+    <w:p/>
+    <w:tbl>
+      <w:tblPr>
+        <w:tblStyle w:val="TableGrid"/>
+        <w:tblW w:w="0" w:type="auto"/>
+        <w:tblLook w:val="04A0" w:firstRow="1" w:lastRow="0" w:firstColumn="1" w:lastColumn="0" w:noHBand="0" w:noVBand="1"/>
+      </w:tblPr>
+      <w:tblGrid>
+        <w:gridCol w:w="4675"/>
+        <w:gridCol w:w="4675"/>
+      </w:tblGrid>
+      <w:tr>
+        <w:tc>
+          <w:tcPr>
+            <w:tcW w:w="4675" w:type="dxa"/>
+          </w:tcPr>
+          <w:p>
+            <w:r>
+              <w:t>Item</w:t>
+            </w:r>
+          </w:p>
+        </w:tc>
+        <w:tc>
+          <w:tcPr>
+            <w:tcW w:w="4675" w:type="dxa"/>
+          </w:tcPr>
+          <w:p>
+            <w:r>
+              <w:t>Purpose/Task</w:t>
+            </w:r>
+          </w:p>
+        </w:tc>
+      </w:tr>
+      <w:tr>
+        <w:tc>
+          <w:tcPr>
+            <w:tcW w:w="4675" w:type="dxa"/>
+          </w:tcPr>
+          <w:p>
+            <w:r>
+              <w:t>App</w:t>
+            </w:r>
+          </w:p>
+        </w:tc>
+        <w:tc>
+          <w:tcPr>
+            <w:tcW w:w="4675" w:type="dxa"/>
+          </w:tcPr>
+          <w:p/>
+        </w:tc>
+      </w:tr>
+      <w:tr>
+        <w:tc>
+          <w:tcPr>
+            <w:tcW w:w="4675" w:type="dxa"/>
+          </w:tcPr>
+          <w:p>
+            <w:r>
+              <w:t>Route</w:t>
+            </w:r>
+          </w:p>
+        </w:tc>
+        <w:tc>
+          <w:tcPr>
+            <w:tcW w:w="4675" w:type="dxa"/>
+          </w:tcPr>
+          <w:p>
+            <w:r>
+              <w:t>Specific type of Route Handler</w:t>
+            </w:r>
+          </w:p>
+        </w:tc>
+      </w:tr>
+      <w:tr>
+        <w:tc>
+          <w:tcPr>
+            <w:tcW w:w="4675" w:type="dxa"/>
+          </w:tcPr>
+          <w:p>
+            <w:r>
+              <w:t>Controller</w:t>
+            </w:r>
+          </w:p>
+        </w:tc>
+        <w:tc>
+          <w:tcPr>
+            <w:tcW w:w="4675" w:type="dxa"/>
+          </w:tcPr>
+          <w:p>
+            <w:r>
+              <w:t xml:space="preserve">Controller for specific Entity where Handle all the Entity Specific Business Logic </w:t>
+            </w:r>
+          </w:p>
+        </w:tc>
+      </w:tr>
+      <w:tr>
+        <w:tc>
+          <w:tcPr>
+            <w:tcW w:w="4675" w:type="dxa"/>
+          </w:tcPr>
+          <w:p>
+            <w:r>
+              <w:t>Context Service</w:t>
+            </w:r>
+          </w:p>
+        </w:tc>
+        <w:tc>
+          <w:tcPr>
+            <w:tcW w:w="4675" w:type="dxa"/>
+          </w:tcPr>
+          <w:p>
+            <w:r>
+              <w:t>Service Class which handles all the DB Transactions. Generic Service.</w:t>
+            </w:r>
+          </w:p>
+        </w:tc>
+      </w:tr>
+      <w:tr>
+        <w:tc>
+          <w:tcPr>
+            <w:tcW w:w="4675" w:type="dxa"/>
+          </w:tcPr>
+          <w:p>
+            <w:r>
+              <w:t xml:space="preserve">Repository </w:t>
+            </w:r>
+          </w:p>
+        </w:tc>
+        <w:tc>
+          <w:tcPr>
+            <w:tcW w:w="4675" w:type="dxa"/>
+          </w:tcPr>
+          <w:p>
+            <w:r>
+              <w:t>Create DB Instance. Set up the</w:t>
+            </w:r>
+            <w:r>
+              <w:t xml:space="preserve"> Connectivity</w:t>
+            </w:r>
+            <w:r>
+              <w:t xml:space="preserve"> Bridge </w:t>
+            </w:r>
+            <w:r>
+              <w:t>with</w:t>
+            </w:r>
+            <w:r>
+              <w:t xml:space="preserve"> the Db.</w:t>
+            </w:r>
+          </w:p>
+        </w:tc>
+      </w:tr>
+    </w:tbl>
+    <w:p>
       <w:pPr>
-        <w:pStyle w:val="ListParagraph"/>
-        <w:numPr>
-          <w:ilvl w:val="0"/>
-          <w:numId w:val="1"/>
-        </w:numPr>
+        <w:ind w:firstLine="720"/>
       </w:pPr>
+      <w:r>
+        <w:rPr>
+          <w:noProof/>
+        </w:rPr>
+        <mc:AlternateContent>
+          <mc:Choice Requires="wps">
+            <w:drawing>
+              <wp:anchor distT="0" distB="0" distL="114300" distR="114300" simplePos="0" relativeHeight="251682816" behindDoc="0" locked="0" layoutInCell="1" allowOverlap="1">
+                <wp:simplePos x="0" y="0"/>
+                <wp:positionH relativeFrom="column">
+                  <wp:posOffset>19050</wp:posOffset>
+                </wp:positionH>
+                <wp:positionV relativeFrom="paragraph">
+                  <wp:posOffset>217170</wp:posOffset>
+                </wp:positionV>
+                <wp:extent cx="1552575" cy="438150"/>
+                <wp:effectExtent l="0" t="0" r="28575" b="19050"/>
+                <wp:wrapNone/>
+                <wp:docPr id="20" name="Rectangle 20"/>
+                <wp:cNvGraphicFramePr/>
+                <a:graphic xmlns:a="http://schemas.openxmlformats.org/drawingml/2006/main">
+                  <a:graphicData uri="http://schemas.microsoft.com/office/word/2010/wordprocessingShape">
+                    <wps:wsp>
+                      <wps:cNvSpPr/>
+                      <wps:spPr>
+                        <a:xfrm>
+                          <a:off x="0" y="0"/>
+                          <a:ext cx="1552575" cy="438150"/>
+                        </a:xfrm>
+                        <a:prstGeom prst="rect">
+                          <a:avLst/>
+                        </a:prstGeom>
+                        <a:noFill/>
+                        <a:ln>
+                          <a:solidFill>
+                            <a:srgbClr val="FF0000"/>
+                          </a:solidFill>
+                          <a:prstDash val="dash"/>
+                        </a:ln>
+                      </wps:spPr>
+                      <wps:style>
+                        <a:lnRef idx="2">
+                          <a:schemeClr val="accent1">
+                            <a:shade val="50000"/>
+                          </a:schemeClr>
+                        </a:lnRef>
+                        <a:fillRef idx="1">
+                          <a:schemeClr val="accent1"/>
+                        </a:fillRef>
+                        <a:effectRef idx="0">
+                          <a:schemeClr val="accent1"/>
+                        </a:effectRef>
+                        <a:fontRef idx="minor">
+                          <a:schemeClr val="lt1"/>
+                        </a:fontRef>
+                      </wps:style>
+                      <wps:txbx>
+                        <w:txbxContent>
+                          <w:p>
+                            <w:pPr>
+                              <w:jc w:val="center"/>
+                              <w:rPr>
+                                <w:color w:val="000000" w:themeColor="text1"/>
+                              </w:rPr>
+                            </w:pPr>
+                            <w:r>
+                              <w:rPr>
+                                <w:color w:val="000000" w:themeColor="text1"/>
+                              </w:rPr>
+                              <w:t>Singleton DB Service Instance</w:t>
+                            </w:r>
+                          </w:p>
+                        </w:txbxContent>
+                      </wps:txbx>
+                      <wps:bodyPr rot="0" spcFirstLastPara="0" vertOverflow="overflow" horzOverflow="overflow" vert="horz" wrap="square" lIns="91440" tIns="45720" rIns="91440" bIns="45720" numCol="1" spcCol="0" rtlCol="0" fromWordArt="0" anchor="ctr" anchorCtr="0" forceAA="0" compatLnSpc="1">
+                        <a:prstTxWarp prst="textNoShape">
+                          <a:avLst/>
+                        </a:prstTxWarp>
+                        <a:noAutofit/>
+                      </wps:bodyPr>
+                    </wps:wsp>
+                  </a:graphicData>
+                </a:graphic>
+                <wp14:sizeRelH relativeFrom="margin">
+                  <wp14:pctWidth>0</wp14:pctWidth>
+                </wp14:sizeRelH>
+                <wp14:sizeRelV relativeFrom="margin">
+                  <wp14:pctHeight>0</wp14:pctHeight>
+                </wp14:sizeRelV>
+              </wp:anchor>
+            </w:drawing>
+          </mc:Choice>
+          <mc:Fallback>
+            <w:pict>
+              <v:rect id="Rectangle 20" o:spid="_x0000_s1031" style="position:absolute;left:0;text-align:left;margin-left:1.5pt;margin-top:17.1pt;width:122.25pt;height:34.5pt;z-index:251682816;visibility:visible;mso-wrap-style:square;mso-width-percent:0;mso-height-percent:0;mso-wrap-distance-left:9pt;mso-wrap-distance-top:0;mso-wrap-distance-right:9pt;mso-wrap-distance-bottom:0;mso-position-horizontal:absolute;mso-position-horizontal-relative:text;mso-position-vertical:absolute;mso-position-vertical-relative:text;mso-width-percent:0;mso-height-percent:0;mso-width-relative:margin;mso-height-relative:margin;v-text-anchor:middle" o:gfxdata="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" filled="f" strokecolor="red" strokeweight="1pt">
+                <v:stroke dashstyle="dash"/>
+                <v:textbox>
+                  <w:txbxContent>
+                    <w:p>
+                      <w:pPr>
+                        <w:jc w:val="center"/>
+                        <w:rPr>
+                          <w:color w:val="000000" w:themeColor="text1"/>
+                        </w:rPr>
+                      </w:pPr>
+                      <w:r>
+                        <w:rPr>
+                          <w:color w:val="000000" w:themeColor="text1"/>
+                        </w:rPr>
+                        <w:t>Singleton DB Service Instance</w:t>
+                      </w:r>
+                    </w:p>
+                  </w:txbxContent>
+                </v:textbox>
+              </v:rect>
+            </w:pict>
+          </mc:Fallback>
+        </mc:AlternateContent>
+      </w:r>
+    </w:p>
+    <w:p>
+      <w:pPr>
+        <w:tabs>
+          <w:tab w:val="left" w:pos="3420"/>
+          <w:tab w:val="center" w:pos="4680"/>
+        </w:tabs>
+      </w:pPr>
+      <w:r>
+        <w:rPr>
+          <w:noProof/>
+        </w:rPr>
+        <mc:AlternateContent>
+          <mc:Choice Requires="wps">
+            <w:drawing>
+              <wp:anchor distT="0" distB="0" distL="114300" distR="114300" simplePos="0" relativeHeight="251702272" behindDoc="0" locked="0" layoutInCell="1" allowOverlap="1" wp14:anchorId="777761B7" wp14:editId="39ECA351">
+                <wp:simplePos x="0" y="0"/>
+                <wp:positionH relativeFrom="column">
+                  <wp:posOffset>2000250</wp:posOffset>
+                </wp:positionH>
+                <wp:positionV relativeFrom="paragraph">
+                  <wp:posOffset>83820</wp:posOffset>
+                </wp:positionV>
+                <wp:extent cx="447675" cy="0"/>
+                <wp:effectExtent l="0" t="76200" r="9525" b="95250"/>
+                <wp:wrapNone/>
+                <wp:docPr id="34" name="Straight Arrow Connector 34"/>
+                <wp:cNvGraphicFramePr/>
+                <a:graphic xmlns:a="http://schemas.openxmlformats.org/drawingml/2006/main">
+                  <a:graphicData uri="http://schemas.microsoft.com/office/word/2010/wordprocessingShape">
+                    <wps:wsp>
+                      <wps:cNvCnPr/>
+                      <wps:spPr>
+                        <a:xfrm>
+                          <a:off x="0" y="0"/>
+                          <a:ext cx="447675" cy="0"/>
+                        </a:xfrm>
+                        <a:prstGeom prst="straightConnector1">
+                          <a:avLst/>
+                        </a:prstGeom>
+                        <a:ln>
+                          <a:tailEnd type="triangle"/>
+                        </a:ln>
+                      </wps:spPr>
+                      <wps:style>
+                        <a:lnRef idx="1">
+                          <a:schemeClr val="accent1"/>
+                        </a:lnRef>
+                        <a:fillRef idx="0">
+                          <a:schemeClr val="accent1"/>
+                        </a:fillRef>
+                        <a:effectRef idx="0">
+                          <a:schemeClr val="accent1"/>
+                        </a:effectRef>
+                        <a:fontRef idx="minor">
+                          <a:schemeClr val="tx1"/>
+                        </a:fontRef>
+                      </wps:style>
+                      <wps:bodyPr/>
+                    </wps:wsp>
+                  </a:graphicData>
+                </a:graphic>
+              </wp:anchor>
+            </w:drawing>
+          </mc:Choice>
+          <mc:Fallback>
+            <w:pict>
+              <v:shape w14:anchorId="56EB5E3D" id="Straight Arrow Connector 34" o:spid="_x0000_s1026" type="#_x0000_t32" style="position:absolute;margin-left:157.5pt;margin-top:6.6pt;width:35.25pt;height:0;z-index:251702272;visibility:visible;mso-wrap-style:square;mso-wrap-distance-left:9pt;mso-wrap-distance-top:0;mso-wrap-distance-right:9pt;mso-wrap-distance-bottom:0;mso-position-horizontal:absolute;mso-position-horizontal-relative:text;mso-position-vertical:absolute;mso-position-vertical-relative:text" o:gfxdata="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" strokecolor="#5b9bd5 [3204]" strokeweight=".5pt">
+                <v:stroke endarrow="block" joinstyle="miter"/>
+              </v:shape>
+            </w:pict>
+          </mc:Fallback>
+        </mc:AlternateContent>
+      </w:r>
+      <w:r>
+        <w:rPr>
+          <w:noProof/>
+        </w:rPr>
+        <mc:AlternateContent>
+          <mc:Choice Requires="wps">
+            <w:drawing>
+              <wp:anchor distT="0" distB="0" distL="114300" distR="114300" simplePos="0" relativeHeight="251703296" behindDoc="0" locked="0" layoutInCell="1" allowOverlap="1" wp14:anchorId="7121914F" wp14:editId="2FD07691">
+                <wp:simplePos x="0" y="0"/>
+                <wp:positionH relativeFrom="column">
+                  <wp:posOffset>2038350</wp:posOffset>
+                </wp:positionH>
+                <wp:positionV relativeFrom="paragraph">
+                  <wp:posOffset>245745</wp:posOffset>
+                </wp:positionV>
+                <wp:extent cx="400050" cy="0"/>
+                <wp:effectExtent l="38100" t="76200" r="0" b="95250"/>
+                <wp:wrapNone/>
+                <wp:docPr id="35" name="Straight Arrow Connector 35"/>
+                <wp:cNvGraphicFramePr/>
+                <a:graphic xmlns:a="http://schemas.openxmlformats.org/drawingml/2006/main">
+                  <a:graphicData uri="http://schemas.microsoft.com/office/word/2010/wordprocessingShape">
+                    <wps:wsp>
+                      <wps:cNvCnPr/>
+                      <wps:spPr>
+                        <a:xfrm flipH="1">
+                          <a:off x="0" y="0"/>
+                          <a:ext cx="400050" cy="0"/>
+                        </a:xfrm>
+                        <a:prstGeom prst="straightConnector1">
+                          <a:avLst/>
+                        </a:prstGeom>
+                        <a:ln>
+                          <a:solidFill>
+                            <a:schemeClr val="accent2">
+                              <a:lumMod val="75000"/>
+                            </a:schemeClr>
+                          </a:solidFill>
+                          <a:tailEnd type="triangle"/>
+                        </a:ln>
+                      </wps:spPr>
+                      <wps:style>
+                        <a:lnRef idx="1">
+                          <a:schemeClr val="accent1"/>
+                        </a:lnRef>
+                        <a:fillRef idx="0">
+                          <a:schemeClr val="accent1"/>
+                        </a:fillRef>
+                        <a:effectRef idx="0">
+                          <a:schemeClr val="accent1"/>
+                        </a:effectRef>
+                        <a:fontRef idx="minor">
+                          <a:schemeClr val="tx1"/>
+                        </a:fontRef>
+                      </wps:style>
+                      <wps:bodyPr/>
+                    </wps:wsp>
+                  </a:graphicData>
+                </a:graphic>
+              </wp:anchor>
+            </w:drawing>
+          </mc:Choice>
+          <mc:Fallback>
+            <w:pict>
+              <v:shape w14:anchorId="48DE90F3" id="Straight Arrow Connector 35" o:spid="_x0000_s1026" type="#_x0000_t32" style="position:absolute;margin-left:160.5pt;margin-top:19.35pt;width:31.5pt;height:0;flip:x;z-index:251703296;visibility:visible;mso-wrap-style:square;mso-wrap-distance-left:9pt;mso-wrap-distance-top:0;mso-wrap-distance-right:9pt;mso-wrap-distance-bottom:0;mso-position-horizontal:absolute;mso-position-horizontal-relative:text;mso-position-vertical:absolute;mso-position-vertical-relative:text" o:gfxdata="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" strokecolor="#c45911 [2405]" strokeweight=".5pt">
+                <v:stroke endarrow="block" joinstyle="miter"/>
+              </v:shape>
+            </w:pict>
+          </mc:Fallback>
+        </mc:AlternateContent>
+      </w:r>
+      <w:r>
+        <w:tab/>
+      </w:r>
+      <w:r>
+        <mc:AlternateContent>
+          <mc:Choice Requires="wps">
+            <w:drawing>
+              <wp:anchor distT="0" distB="0" distL="114300" distR="114300" simplePos="0" relativeHeight="251699200" behindDoc="0" locked="0" layoutInCell="1" allowOverlap="1" wp14:anchorId="55D04E20" wp14:editId="335206C7">
+                <wp:simplePos x="0" y="0"/>
+                <wp:positionH relativeFrom="column">
+                  <wp:posOffset>5229225</wp:posOffset>
+                </wp:positionH>
+                <wp:positionV relativeFrom="paragraph">
+                  <wp:posOffset>6323965</wp:posOffset>
+                </wp:positionV>
+                <wp:extent cx="447675" cy="0"/>
+                <wp:effectExtent l="0" t="76200" r="9525" b="95250"/>
+                <wp:wrapNone/>
+                <wp:docPr id="32" name="Straight Arrow Connector 32"/>
+                <wp:cNvGraphicFramePr/>
+                <a:graphic xmlns:a="http://schemas.openxmlformats.org/drawingml/2006/main">
+                  <a:graphicData uri="http://schemas.microsoft.com/office/word/2010/wordprocessingShape">
+                    <wps:wsp>
+                      <wps:cNvCnPr/>
+                      <wps:spPr>
+                        <a:xfrm>
+                          <a:off x="0" y="0"/>
+                          <a:ext cx="447675" cy="0"/>
+                        </a:xfrm>
+                        <a:prstGeom prst="straightConnector1">
+                          <a:avLst/>
+                        </a:prstGeom>
+                        <a:ln>
+                          <a:tailEnd type="triangle"/>
+                        </a:ln>
+                      </wps:spPr>
+                      <wps:style>
+                        <a:lnRef idx="1">
+                          <a:schemeClr val="accent1"/>
+                        </a:lnRef>
+                        <a:fillRef idx="0">
+                          <a:schemeClr val="accent1"/>
+                        </a:fillRef>
+                        <a:effectRef idx="0">
+                          <a:schemeClr val="accent1"/>
+                        </a:effectRef>
+                        <a:fontRef idx="minor">
+                          <a:schemeClr val="tx1"/>
+                        </a:fontRef>
+                      </wps:style>
+                      <wps:bodyPr/>
+                    </wps:wsp>
+                  </a:graphicData>
+                </a:graphic>
+              </wp:anchor>
+            </w:drawing>
+          </mc:Choice>
+          <mc:Fallback>
+            <w:pict>
+              <v:shape w14:anchorId="15BBC14F" id="Straight Arrow Connector 32" o:spid="_x0000_s1026" type="#_x0000_t32" style="position:absolute;margin-left:411.75pt;margin-top:497.95pt;width:35.25pt;height:0;z-index:251699200;visibility:visible;mso-wrap-style:square;mso-wrap-distance-left:9pt;mso-wrap-distance-top:0;mso-wrap-distance-right:9pt;mso-wrap-distance-bottom:0;mso-position-horizontal:absolute;mso-position-horizontal-relative:text;mso-position-vertical:absolute;mso-position-vertical-relative:text" o:gfxdata="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" strokecolor="#5b9bd5 [3204]" strokeweight=".5pt">
+                <v:stroke endarrow="block" joinstyle="miter"/>
+              </v:shape>
+            </w:pict>
+          </mc:Fallback>
+        </mc:AlternateContent>
+      </w:r>
+      <w:r>
+        <mc:AlternateContent>
+          <mc:Choice Requires="wps">
+            <w:drawing>
+              <wp:anchor distT="0" distB="0" distL="114300" distR="114300" simplePos="0" relativeHeight="251700224" behindDoc="0" locked="0" layoutInCell="1" allowOverlap="1" wp14:anchorId="242B4DCD" wp14:editId="2C546B8B">
+                <wp:simplePos x="0" y="0"/>
+                <wp:positionH relativeFrom="column">
+                  <wp:posOffset>5267325</wp:posOffset>
+                </wp:positionH>
+                <wp:positionV relativeFrom="paragraph">
+                  <wp:posOffset>6485890</wp:posOffset>
+                </wp:positionV>
+                <wp:extent cx="400050" cy="0"/>
+                <wp:effectExtent l="38100" t="76200" r="0" b="95250"/>
+                <wp:wrapNone/>
+                <wp:docPr id="33" name="Straight Arrow Connector 33"/>
+                <wp:cNvGraphicFramePr/>
+                <a:graphic xmlns:a="http://schemas.openxmlformats.org/drawingml/2006/main">
+                  <a:graphicData uri="http://schemas.microsoft.com/office/word/2010/wordprocessingShape">
+                    <wps:wsp>
+                      <wps:cNvCnPr/>
+                      <wps:spPr>
+                        <a:xfrm flipH="1">
+                          <a:off x="0" y="0"/>
+                          <a:ext cx="400050" cy="0"/>
+                        </a:xfrm>
+                        <a:prstGeom prst="straightConnector1">
+                          <a:avLst/>
+                        </a:prstGeom>
+                        <a:ln>
+                          <a:solidFill>
+                            <a:schemeClr val="accent2">
+                              <a:lumMod val="75000"/>
+                            </a:schemeClr>
+                          </a:solidFill>
+                          <a:tailEnd type="triangle"/>
+                        </a:ln>
+                      </wps:spPr>
+                      <wps:style>
+                        <a:lnRef idx="1">
+                          <a:schemeClr val="accent1"/>
+                        </a:lnRef>
+                        <a:fillRef idx="0">
+                          <a:schemeClr val="accent1"/>
+                        </a:fillRef>
+                        <a:effectRef idx="0">
+                          <a:schemeClr val="accent1"/>
+                        </a:effectRef>
+                        <a:fontRef idx="minor">
+                          <a:schemeClr val="tx1"/>
+                        </a:fontRef>
+                      </wps:style>
+                      <wps:bodyPr/>
+                    </wps:wsp>
+                  </a:graphicData>
+                </a:graphic>
+              </wp:anchor>
+            </w:drawing>
+          </mc:Choice>
+          <mc:Fallback>
+            <w:pict>
+              <v:shape w14:anchorId="0F52A69B" id="Straight Arrow Connector 33" o:spid="_x0000_s1026" type="#_x0000_t32" style="position:absolute;margin-left:414.75pt;margin-top:510.7pt;width:31.5pt;height:0;flip:x;z-index:251700224;visibility:visible;mso-wrap-style:square;mso-wrap-distance-left:9pt;mso-wrap-distance-top:0;mso-wrap-distance-right:9pt;mso-wrap-distance-bottom:0;mso-position-horizontal:absolute;mso-position-horizontal-relative:text;mso-position-vertical:absolute;mso-position-vertical-relative:text" o:gfxdata="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" strokecolor="#c45911 [2405]" strokeweight=".5pt">
+                <v:stroke endarrow="block" joinstyle="miter"/>
+              </v:shape>
+            </w:pict>
+          </mc:Fallback>
+        </mc:AlternateContent>
+      </w:r>
+      <w:r>
+        <mc:AlternateContent>
+          <mc:Choice Requires="wps">
+            <w:drawing>
+              <wp:anchor distT="0" distB="0" distL="114300" distR="114300" simplePos="0" relativeHeight="251696128" behindDoc="0" locked="0" layoutInCell="1" allowOverlap="1" wp14:anchorId="2282F1ED" wp14:editId="1487D5CF">
+                <wp:simplePos x="0" y="0"/>
+                <wp:positionH relativeFrom="column">
+                  <wp:posOffset>5076825</wp:posOffset>
+                </wp:positionH>
+                <wp:positionV relativeFrom="paragraph">
+                  <wp:posOffset>6171565</wp:posOffset>
+                </wp:positionV>
+                <wp:extent cx="447675" cy="0"/>
+                <wp:effectExtent l="0" t="76200" r="9525" b="95250"/>
+                <wp:wrapNone/>
+                <wp:docPr id="30" name="Straight Arrow Connector 30"/>
+                <wp:cNvGraphicFramePr/>
+                <a:graphic xmlns:a="http://schemas.openxmlformats.org/drawingml/2006/main">
+                  <a:graphicData uri="http://schemas.microsoft.com/office/word/2010/wordprocessingShape">
+                    <wps:wsp>
+                      <wps:cNvCnPr/>
+                      <wps:spPr>
+                        <a:xfrm>
+                          <a:off x="0" y="0"/>
+                          <a:ext cx="447675" cy="0"/>
+                        </a:xfrm>
+                        <a:prstGeom prst="straightConnector1">
+                          <a:avLst/>
+                        </a:prstGeom>
+                        <a:ln>
+                          <a:tailEnd type="triangle"/>
+                        </a:ln>
+                      </wps:spPr>
+                      <wps:style>
+                        <a:lnRef idx="1">
+                          <a:schemeClr val="accent1"/>
+                        </a:lnRef>
+                        <a:fillRef idx="0">
+                          <a:schemeClr val="accent1"/>
+                        </a:fillRef>
+                        <a:effectRef idx="0">
+                          <a:schemeClr val="accent1"/>
+                        </a:effectRef>
+                        <a:fontRef idx="minor">
+                          <a:schemeClr val="tx1"/>
+                        </a:fontRef>
+                      </wps:style>
+                      <wps:bodyPr/>
+                    </wps:wsp>
+                  </a:graphicData>
+                </a:graphic>
+              </wp:anchor>
+            </w:drawing>
+          </mc:Choice>
+          <mc:Fallback>
+            <w:pict>
+              <v:shape w14:anchorId="403EE874" id="Straight Arrow Connector 30" o:spid="_x0000_s1026" type="#_x0000_t32" style="position:absolute;margin-left:399.75pt;margin-top:485.95pt;width:35.25pt;height:0;z-index:251696128;visibility:visible;mso-wrap-style:square;mso-wrap-distance-left:9pt;mso-wrap-distance-top:0;mso-wrap-distance-right:9pt;mso-wrap-distance-bottom:0;mso-position-horizontal:absolute;mso-position-horizontal-relative:text;mso-position-vertical:absolute;mso-position-vertical-relative:text" o:gfxdata="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" strokecolor="#5b9bd5 [3204]" strokeweight=".5pt">
+                <v:stroke endarrow="block" joinstyle="miter"/>
+              </v:shape>
+            </w:pict>
+          </mc:Fallback>
+        </mc:AlternateContent>
+      </w:r>
+      <w:r>
+        <mc:AlternateContent>
+          <mc:Choice Requires="wps">
+            <w:drawing>
+              <wp:anchor distT="0" distB="0" distL="114300" distR="114300" simplePos="0" relativeHeight="251697152" behindDoc="0" locked="0" layoutInCell="1" allowOverlap="1" wp14:anchorId="4C7E8E25" wp14:editId="2E1FF91C">
+                <wp:simplePos x="0" y="0"/>
+                <wp:positionH relativeFrom="column">
+                  <wp:posOffset>5114925</wp:posOffset>
+                </wp:positionH>
+                <wp:positionV relativeFrom="paragraph">
+                  <wp:posOffset>6333490</wp:posOffset>
+                </wp:positionV>
+                <wp:extent cx="400050" cy="0"/>
+                <wp:effectExtent l="38100" t="76200" r="0" b="95250"/>
+                <wp:wrapNone/>
+                <wp:docPr id="31" name="Straight Arrow Connector 31"/>
+                <wp:cNvGraphicFramePr/>
+                <a:graphic xmlns:a="http://schemas.openxmlformats.org/drawingml/2006/main">
+                  <a:graphicData uri="http://schemas.microsoft.com/office/word/2010/wordprocessingShape">
+                    <wps:wsp>
+                      <wps:cNvCnPr/>
+                      <wps:spPr>
+                        <a:xfrm flipH="1">
+                          <a:off x="0" y="0"/>
+                          <a:ext cx="400050" cy="0"/>
+                        </a:xfrm>
+                        <a:prstGeom prst="straightConnector1">
+                          <a:avLst/>
+                        </a:prstGeom>
+                        <a:ln>
+                          <a:solidFill>
+                            <a:schemeClr val="accent2">
+                              <a:lumMod val="75000"/>
+                            </a:schemeClr>
+                          </a:solidFill>
+                          <a:tailEnd type="triangle"/>
+                        </a:ln>
+                      </wps:spPr>
+                      <wps:style>
+                        <a:lnRef idx="1">
+                          <a:schemeClr val="accent1"/>
+                        </a:lnRef>
+                        <a:fillRef idx="0">
+                          <a:schemeClr val="accent1"/>
+                        </a:fillRef>
+                        <a:effectRef idx="0">
+                          <a:schemeClr val="accent1"/>
+                        </a:effectRef>
+                        <a:fontRef idx="minor">
+                          <a:schemeClr val="tx1"/>
+                        </a:fontRef>
+                      </wps:style>
+                      <wps:bodyPr/>
+                    </wps:wsp>
+                  </a:graphicData>
+                </a:graphic>
+              </wp:anchor>
+            </w:drawing>
+          </mc:Choice>
+          <mc:Fallback>
+            <w:pict>
+              <v:shape w14:anchorId="32AB20D8" id="Straight Arrow Connector 31" o:spid="_x0000_s1026" type="#_x0000_t32" style="position:absolute;margin-left:402.75pt;margin-top:498.7pt;width:31.5pt;height:0;flip:x;z-index:251697152;visibility:visible;mso-wrap-style:square;mso-wrap-distance-left:9pt;mso-wrap-distance-top:0;mso-wrap-distance-right:9pt;mso-wrap-distance-bottom:0;mso-position-horizontal:absolute;mso-position-horizontal-relative:text;mso-position-vertical:absolute;mso-position-vertical-relative:text" o:gfxdata="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" strokecolor="#c45911 [2405]" strokeweight=".5pt">
+                <v:stroke endarrow="block" joinstyle="miter"/>
+              </v:shape>
+            </w:pict>
+          </mc:Fallback>
+        </mc:AlternateContent>
+      </w:r>
+      <w:r>
+        <mc:AlternateContent>
+          <mc:Choice Requires="wps">
+            <w:drawing>
+              <wp:anchor distT="0" distB="0" distL="114300" distR="114300" simplePos="0" relativeHeight="251693056" behindDoc="0" locked="0" layoutInCell="1" allowOverlap="1" wp14:anchorId="2282F1ED" wp14:editId="1487D5CF">
+                <wp:simplePos x="0" y="0"/>
+                <wp:positionH relativeFrom="column">
+                  <wp:posOffset>4924425</wp:posOffset>
+                </wp:positionH>
+                <wp:positionV relativeFrom="paragraph">
+                  <wp:posOffset>6019165</wp:posOffset>
+                </wp:positionV>
+                <wp:extent cx="447675" cy="0"/>
+                <wp:effectExtent l="0" t="76200" r="9525" b="95250"/>
+                <wp:wrapNone/>
+                <wp:docPr id="28" name="Straight Arrow Connector 28"/>
+                <wp:cNvGraphicFramePr/>
+                <a:graphic xmlns:a="http://schemas.openxmlformats.org/drawingml/2006/main">
+                  <a:graphicData uri="http://schemas.microsoft.com/office/word/2010/wordprocessingShape">
+                    <wps:wsp>
+                      <wps:cNvCnPr/>
+                      <wps:spPr>
+                        <a:xfrm>
+                          <a:off x="0" y="0"/>
+                          <a:ext cx="447675" cy="0"/>
+                        </a:xfrm>
+                        <a:prstGeom prst="straightConnector1">
+                          <a:avLst/>
+                        </a:prstGeom>
+                        <a:ln>
+                          <a:tailEnd type="triangle"/>
+                        </a:ln>
+                      </wps:spPr>
+                      <wps:style>
+                        <a:lnRef idx="1">
+                          <a:schemeClr val="accent1"/>
+                        </a:lnRef>
+                        <a:fillRef idx="0">
+                          <a:schemeClr val="accent1"/>
+                        </a:fillRef>
+                        <a:effectRef idx="0">
+                          <a:schemeClr val="accent1"/>
+                        </a:effectRef>
+                        <a:fontRef idx="minor">
+                          <a:schemeClr val="tx1"/>
+                        </a:fontRef>
+                      </wps:style>
+                      <wps:bodyPr/>
+                    </wps:wsp>
+                  </a:graphicData>
+                </a:graphic>
+              </wp:anchor>
+            </w:drawing>
+          </mc:Choice>
+          <mc:Fallback>
+            <w:pict>
+              <v:shape w14:anchorId="478EFB02" id="Straight Arrow Connector 28" o:spid="_x0000_s1026" type="#_x0000_t32" style="position:absolute;margin-left:387.75pt;margin-top:473.95pt;width:35.25pt;height:0;z-index:251693056;visibility:visible;mso-wrap-style:square;mso-wrap-distance-left:9pt;mso-wrap-distance-top:0;mso-wrap-distance-right:9pt;mso-wrap-distance-bottom:0;mso-position-horizontal:absolute;mso-position-horizontal-relative:text;mso-position-vertical:absolute;mso-position-vertical-relative:text" o:gfxdata="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" strokecolor="#5b9bd5 [3204]" strokeweight=".5pt">
+                <v:stroke endarrow="block" joinstyle="miter"/>
+              </v:shape>
+            </w:pict>
+          </mc:Fallback>
+        </mc:AlternateContent>
+      </w:r>
+      <w:r>
+        <mc:AlternateContent>
+          <mc:Choice Requires="wps">
+            <w:drawing>
+              <wp:anchor distT="0" distB="0" distL="114300" distR="114300" simplePos="0" relativeHeight="251694080" behindDoc="0" locked="0" layoutInCell="1" allowOverlap="1" wp14:anchorId="4C7E8E25" wp14:editId="2E1FF91C">
+                <wp:simplePos x="0" y="0"/>
+                <wp:positionH relativeFrom="column">
+                  <wp:posOffset>4962525</wp:posOffset>
+                </wp:positionH>
+                <wp:positionV relativeFrom="paragraph">
+                  <wp:posOffset>6181090</wp:posOffset>
+                </wp:positionV>
+                <wp:extent cx="400050" cy="0"/>
+                <wp:effectExtent l="38100" t="76200" r="0" b="95250"/>
+                <wp:wrapNone/>
+                <wp:docPr id="29" name="Straight Arrow Connector 29"/>
+                <wp:cNvGraphicFramePr/>
+                <a:graphic xmlns:a="http://schemas.openxmlformats.org/drawingml/2006/main">
+                  <a:graphicData uri="http://schemas.microsoft.com/office/word/2010/wordprocessingShape">
+                    <wps:wsp>
+                      <wps:cNvCnPr/>
+                      <wps:spPr>
+                        <a:xfrm flipH="1">
+                          <a:off x="0" y="0"/>
+                          <a:ext cx="400050" cy="0"/>
+                        </a:xfrm>
+                        <a:prstGeom prst="straightConnector1">
+                          <a:avLst/>
+                        </a:prstGeom>
+                        <a:ln>
+                          <a:solidFill>
+                            <a:schemeClr val="accent2">
+                              <a:lumMod val="75000"/>
+                            </a:schemeClr>
+                          </a:solidFill>
+                          <a:tailEnd type="triangle"/>
+                        </a:ln>
+                      </wps:spPr>
+                      <wps:style>
+                        <a:lnRef idx="1">
+                          <a:schemeClr val="accent1"/>
+                        </a:lnRef>
+                        <a:fillRef idx="0">
+                          <a:schemeClr val="accent1"/>
+                        </a:fillRef>
+                        <a:effectRef idx="0">
+                          <a:schemeClr val="accent1"/>
+                        </a:effectRef>
+                        <a:fontRef idx="minor">
+                          <a:schemeClr val="tx1"/>
+                        </a:fontRef>
+                      </wps:style>
+                      <wps:bodyPr/>
+                    </wps:wsp>
+                  </a:graphicData>
+                </a:graphic>
+              </wp:anchor>
+            </w:drawing>
+          </mc:Choice>
+          <mc:Fallback>
+            <w:pict>
+              <v:shape w14:anchorId="11C5AA50" id="Straight Arrow Connector 29" o:spid="_x0000_s1026" type="#_x0000_t32" style="position:absolute;margin-left:390.75pt;margin-top:486.7pt;width:31.5pt;height:0;flip:x;z-index:251694080;visibility:visible;mso-wrap-style:square;mso-wrap-distance-left:9pt;mso-wrap-distance-top:0;mso-wrap-distance-right:9pt;mso-wrap-distance-bottom:0;mso-position-horizontal:absolute;mso-position-horizontal-relative:text;mso-position-vertical:absolute;mso-position-vertical-relative:text" o:gfxdata="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" strokecolor="#c45911 [2405]" strokeweight=".5pt">
+                <v:stroke endarrow="block" joinstyle="miter"/>
+              </v:shape>
+            </w:pict>
+          </mc:Fallback>
+        </mc:AlternateContent>
+      </w:r>
+      <w:r>
+        <w:tab/>
+        <w:t xml:space="preserve">          </w:t>
+      </w:r>
+      <w:r>
+        <w:t xml:space="preserve"> </w:t>
+      </w:r>
       <w:bookmarkStart w:id="0" w:name="_GoBack"/>
       <w:bookmarkEnd w:id="0"/>
+      <w:r>
+        <w:t>Data  Transaction Direction</w:t>
+      </w:r>
     </w:p>
     <w:sectPr>
       <w:pgSz w:w="12240" w:h="15840"/>
@@ -617,6 +3012,7 @@
   <w:style w:type="character" w:default="1" w:styleId="DefaultParagraphFont">
     <w:name w:val="Default Paragraph Font"/>
     <w:uiPriority w:val="1"/>
+    <w:semiHidden/>
     <w:unhideWhenUsed/>
   </w:style>
   <w:style w:type="table" w:default="1" w:styleId="TableNormal">
@@ -650,6 +3046,25 @@
       <w:ind w:left="720"/>
       <w:contextualSpacing/>
     </w:pPr>
+  </w:style>
+  <w:style w:type="table" w:styleId="TableGrid">
+    <w:name w:val="Table Grid"/>
+    <w:basedOn w:val="TableNormal"/>
+    <w:uiPriority w:val="39"/>
+    <w:rsid w:val="00AF70B6"/>
+    <w:pPr>
+      <w:spacing w:after="0" w:line="240" w:lineRule="auto"/>
+    </w:pPr>
+    <w:tblPr>
+      <w:tblBorders>
+        <w:top w:val="single" w:sz="4" w:space="0" w:color="auto"/>
+        <w:left w:val="single" w:sz="4" w:space="0" w:color="auto"/>
+        <w:bottom w:val="single" w:sz="4" w:space="0" w:color="auto"/>
+        <w:right w:val="single" w:sz="4" w:space="0" w:color="auto"/>
+        <w:insideH w:val="single" w:sz="4" w:space="0" w:color="auto"/>
+        <w:insideV w:val="single" w:sz="4" w:space="0" w:color="auto"/>
+      </w:tblBorders>
+    </w:tblPr>
   </w:style>
 </w:styles>
 </file>

</xml_diff>

<commit_message>
Get List of Schools Method
</commit_message>
<xml_diff>
--- a/documents/Application Details.docx
+++ b/documents/Application Details.docx
@@ -17,12 +17,25 @@
     </w:p>
     <w:p>
       <w:r>
-        <w:t>Express Js – 4.17.1</w:t>
+        <w:t xml:space="preserve">Express </w:t>
+      </w:r>
+      <w:proofErr w:type="spellStart"/>
+      <w:r>
+        <w:t>Js</w:t>
+      </w:r>
+      <w:proofErr w:type="spellEnd"/>
+      <w:r>
+        <w:t xml:space="preserve"> – 4.17.1</w:t>
       </w:r>
     </w:p>
     <w:p>
-      <w:r>
-        <w:t>Mysql – 2.18.1</w:t>
+      <w:proofErr w:type="spellStart"/>
+      <w:r>
+        <w:t>Mysql</w:t>
+      </w:r>
+      <w:proofErr w:type="spellEnd"/>
+      <w:r>
+        <w:t xml:space="preserve"> – 2.18.1</w:t>
       </w:r>
     </w:p>
     <w:p>
@@ -38,8 +51,21 @@
           <w:numId w:val="1"/>
         </w:numPr>
       </w:pPr>
-      <w:r>
-        <w:t>Npm init –yes</w:t>
+      <w:proofErr w:type="spellStart"/>
+      <w:r>
+        <w:t>Npm</w:t>
+      </w:r>
+      <w:proofErr w:type="spellEnd"/>
+      <w:r>
+        <w:t xml:space="preserve"> </w:t>
+      </w:r>
+      <w:proofErr w:type="spellStart"/>
+      <w:r>
+        <w:t>init</w:t>
+      </w:r>
+      <w:proofErr w:type="spellEnd"/>
+      <w:r>
+        <w:t xml:space="preserve"> –yes</w:t>
       </w:r>
     </w:p>
     <w:p>
@@ -50,8 +76,13 @@
           <w:numId w:val="1"/>
         </w:numPr>
       </w:pPr>
-      <w:r>
-        <w:t>npm install express –save</w:t>
+      <w:proofErr w:type="spellStart"/>
+      <w:r>
+        <w:t>npm</w:t>
+      </w:r>
+      <w:proofErr w:type="spellEnd"/>
+      <w:r>
+        <w:t xml:space="preserve"> install express –save</w:t>
       </w:r>
     </w:p>
     <w:p>
@@ -62,8 +93,21 @@
           <w:numId w:val="1"/>
         </w:numPr>
       </w:pPr>
-      <w:r>
-        <w:t>npm install mysql –save</w:t>
+      <w:proofErr w:type="spellStart"/>
+      <w:r>
+        <w:t>npm</w:t>
+      </w:r>
+      <w:proofErr w:type="spellEnd"/>
+      <w:r>
+        <w:t xml:space="preserve"> install </w:t>
+      </w:r>
+      <w:proofErr w:type="spellStart"/>
+      <w:r>
+        <w:t>mysql</w:t>
+      </w:r>
+      <w:proofErr w:type="spellEnd"/>
+      <w:r>
+        <w:t xml:space="preserve"> –save</w:t>
       </w:r>
     </w:p>
     <w:p>
@@ -74,8 +118,13 @@
           <w:numId w:val="1"/>
         </w:numPr>
       </w:pPr>
-      <w:r>
-        <w:t>npm install -g express-generator</w:t>
+      <w:proofErr w:type="spellStart"/>
+      <w:r>
+        <w:t>npm</w:t>
+      </w:r>
+      <w:proofErr w:type="spellEnd"/>
+      <w:r>
+        <w:t xml:space="preserve"> install -g express-generator</w:t>
       </w:r>
     </w:p>
     <w:p>
@@ -98,8 +147,13 @@
           <w:numId w:val="1"/>
         </w:numPr>
       </w:pPr>
-      <w:r>
-        <w:t>npm install</w:t>
+      <w:proofErr w:type="spellStart"/>
+      <w:r>
+        <w:t>npm</w:t>
+      </w:r>
+      <w:proofErr w:type="spellEnd"/>
+      <w:r>
+        <w:t xml:space="preserve"> install</w:t>
       </w:r>
     </w:p>
     <w:p>
@@ -2103,6 +2157,9 @@
         <w:tab/>
       </w:r>
       <w:r>
+        <w:rPr>
+          <w:noProof/>
+        </w:rPr>
         <mc:AlternateContent>
           <mc:Choice Requires="wps">
             <w:drawing>
@@ -2166,6 +2223,9 @@
         </mc:AlternateContent>
       </w:r>
       <w:r>
+        <w:rPr>
+          <w:noProof/>
+        </w:rPr>
         <mc:AlternateContent>
           <mc:Choice Requires="wps">
             <w:drawing>
@@ -2234,6 +2294,9 @@
         </mc:AlternateContent>
       </w:r>
       <w:r>
+        <w:rPr>
+          <w:noProof/>
+        </w:rPr>
         <mc:AlternateContent>
           <mc:Choice Requires="wps">
             <w:drawing>
@@ -2297,6 +2360,9 @@
         </mc:AlternateContent>
       </w:r>
       <w:r>
+        <w:rPr>
+          <w:noProof/>
+        </w:rPr>
         <mc:AlternateContent>
           <mc:Choice Requires="wps">
             <w:drawing>
@@ -2365,6 +2431,9 @@
         </mc:AlternateContent>
       </w:r>
       <w:r>
+        <w:rPr>
+          <w:noProof/>
+        </w:rPr>
         <mc:AlternateContent>
           <mc:Choice Requires="wps">
             <w:drawing>
@@ -2428,6 +2497,9 @@
         </mc:AlternateContent>
       </w:r>
       <w:r>
+        <w:rPr>
+          <w:noProof/>
+        </w:rPr>
         <mc:AlternateContent>
           <mc:Choice Requires="wps">
             <w:drawing>
@@ -2502,11 +2574,1278 @@
       <w:r>
         <w:t xml:space="preserve"> </w:t>
       </w:r>
+      <w:r>
+        <w:t>Data Transaction</w:t>
+      </w:r>
+      <w:r>
+        <w:t xml:space="preserve"> Direction</w:t>
+      </w:r>
+    </w:p>
+    <w:p>
+      <w:pPr>
+        <w:tabs>
+          <w:tab w:val="left" w:pos="3420"/>
+          <w:tab w:val="center" w:pos="4680"/>
+        </w:tabs>
+      </w:pPr>
+      <w:r>
+        <w:lastRenderedPageBreak/>
+        <w:t>API Details</w:t>
+      </w:r>
+    </w:p>
+    <w:p>
+      <w:pPr>
+        <w:pStyle w:val="ListParagraph"/>
+        <w:numPr>
+          <w:ilvl w:val="0"/>
+          <w:numId w:val="2"/>
+        </w:numPr>
+        <w:tabs>
+          <w:tab w:val="left" w:pos="3420"/>
+          <w:tab w:val="center" w:pos="4680"/>
+        </w:tabs>
+      </w:pPr>
+      <w:r>
+        <w:t>Get List Of Schools</w:t>
+      </w:r>
+    </w:p>
+    <w:p>
+      <w:pPr>
+        <w:tabs>
+          <w:tab w:val="left" w:pos="3420"/>
+          <w:tab w:val="center" w:pos="4680"/>
+        </w:tabs>
+      </w:pPr>
+      <w:r>
+        <w:t xml:space="preserve">Returns the Active </w:t>
+      </w:r>
+      <w:r>
+        <w:t>list of schools, with or without Filtering by Page Number, No of Rows &amp; Search by Parameters.</w:t>
+      </w:r>
+    </w:p>
+    <w:p>
+      <w:pPr>
+        <w:tabs>
+          <w:tab w:val="left" w:pos="3420"/>
+          <w:tab w:val="center" w:pos="4680"/>
+        </w:tabs>
+      </w:pPr>
+      <w:r>
+        <w:t>This API doesn’t bring all the schools list at once, else it brings schools list block wise (Pagination Enabled).</w:t>
+      </w:r>
+    </w:p>
+    <w:tbl>
+      <w:tblPr>
+        <w:tblStyle w:val="TableGrid"/>
+        <w:tblW w:w="0" w:type="auto"/>
+        <w:tblLook w:val="04A0" w:firstRow="1" w:lastRow="0" w:firstColumn="1" w:lastColumn="0" w:noHBand="0" w:noVBand="1"/>
+      </w:tblPr>
+      <w:tblGrid>
+        <w:gridCol w:w="3116"/>
+        <w:gridCol w:w="3117"/>
+        <w:gridCol w:w="3117"/>
+      </w:tblGrid>
+      <w:tr>
+        <w:tc>
+          <w:tcPr>
+            <w:tcW w:w="3116" w:type="dxa"/>
+          </w:tcPr>
+          <w:p>
+            <w:pPr>
+              <w:tabs>
+                <w:tab w:val="left" w:pos="3420"/>
+                <w:tab w:val="center" w:pos="4680"/>
+              </w:tabs>
+            </w:pPr>
+            <w:r>
+              <w:t>API Name</w:t>
+            </w:r>
+          </w:p>
+        </w:tc>
+        <w:tc>
+          <w:tcPr>
+            <w:tcW w:w="3117" w:type="dxa"/>
+          </w:tcPr>
+          <w:p>
+            <w:pPr>
+              <w:tabs>
+                <w:tab w:val="left" w:pos="3420"/>
+                <w:tab w:val="center" w:pos="4680"/>
+              </w:tabs>
+            </w:pPr>
+            <w:proofErr w:type="spellStart"/>
+            <w:r>
+              <w:t>GetListOfSchools</w:t>
+            </w:r>
+            <w:proofErr w:type="spellEnd"/>
+          </w:p>
+        </w:tc>
+        <w:tc>
+          <w:tcPr>
+            <w:tcW w:w="3117" w:type="dxa"/>
+          </w:tcPr>
+          <w:p>
+            <w:pPr>
+              <w:tabs>
+                <w:tab w:val="left" w:pos="3420"/>
+                <w:tab w:val="center" w:pos="4680"/>
+              </w:tabs>
+            </w:pPr>
+          </w:p>
+        </w:tc>
+      </w:tr>
+      <w:tr>
+        <w:tc>
+          <w:tcPr>
+            <w:tcW w:w="3116" w:type="dxa"/>
+          </w:tcPr>
+          <w:p>
+            <w:pPr>
+              <w:tabs>
+                <w:tab w:val="left" w:pos="3420"/>
+                <w:tab w:val="center" w:pos="4680"/>
+              </w:tabs>
+            </w:pPr>
+            <w:r>
+              <w:t>URL</w:t>
+            </w:r>
+          </w:p>
+        </w:tc>
+        <w:tc>
+          <w:tcPr>
+            <w:tcW w:w="3117" w:type="dxa"/>
+          </w:tcPr>
+          <w:p>
+            <w:pPr>
+              <w:tabs>
+                <w:tab w:val="left" w:pos="3420"/>
+                <w:tab w:val="center" w:pos="4680"/>
+              </w:tabs>
+            </w:pPr>
+            <w:proofErr w:type="spellStart"/>
+            <w:r>
+              <w:t>api</w:t>
+            </w:r>
+            <w:proofErr w:type="spellEnd"/>
+            <w:r>
+              <w:t>/school/</w:t>
+            </w:r>
+          </w:p>
+        </w:tc>
+        <w:tc>
+          <w:tcPr>
+            <w:tcW w:w="3117" w:type="dxa"/>
+          </w:tcPr>
+          <w:p>
+            <w:pPr>
+              <w:tabs>
+                <w:tab w:val="left" w:pos="3420"/>
+                <w:tab w:val="center" w:pos="4680"/>
+              </w:tabs>
+            </w:pPr>
+          </w:p>
+        </w:tc>
+      </w:tr>
+      <w:tr>
+        <w:tc>
+          <w:tcPr>
+            <w:tcW w:w="3116" w:type="dxa"/>
+          </w:tcPr>
+          <w:p>
+            <w:pPr>
+              <w:tabs>
+                <w:tab w:val="left" w:pos="3420"/>
+                <w:tab w:val="center" w:pos="4680"/>
+              </w:tabs>
+            </w:pPr>
+            <w:r>
+              <w:t>Type</w:t>
+            </w:r>
+          </w:p>
+        </w:tc>
+        <w:tc>
+          <w:tcPr>
+            <w:tcW w:w="3117" w:type="dxa"/>
+          </w:tcPr>
+          <w:p>
+            <w:pPr>
+              <w:tabs>
+                <w:tab w:val="left" w:pos="3420"/>
+                <w:tab w:val="center" w:pos="4680"/>
+              </w:tabs>
+            </w:pPr>
+            <w:r>
+              <w:t>GET</w:t>
+            </w:r>
+          </w:p>
+        </w:tc>
+        <w:tc>
+          <w:tcPr>
+            <w:tcW w:w="3117" w:type="dxa"/>
+          </w:tcPr>
+          <w:p>
+            <w:pPr>
+              <w:tabs>
+                <w:tab w:val="left" w:pos="3420"/>
+                <w:tab w:val="center" w:pos="4680"/>
+              </w:tabs>
+            </w:pPr>
+          </w:p>
+        </w:tc>
+      </w:tr>
+      <w:tr>
+        <w:tc>
+          <w:tcPr>
+            <w:tcW w:w="3116" w:type="dxa"/>
+          </w:tcPr>
+          <w:p>
+            <w:pPr>
+              <w:tabs>
+                <w:tab w:val="left" w:pos="3420"/>
+                <w:tab w:val="center" w:pos="4680"/>
+              </w:tabs>
+            </w:pPr>
+            <w:r>
+              <w:t>Query Parameters</w:t>
+            </w:r>
+          </w:p>
+        </w:tc>
+        <w:tc>
+          <w:tcPr>
+            <w:tcW w:w="3117" w:type="dxa"/>
+          </w:tcPr>
+          <w:p>
+            <w:pPr>
+              <w:tabs>
+                <w:tab w:val="left" w:pos="3420"/>
+                <w:tab w:val="center" w:pos="4680"/>
+              </w:tabs>
+            </w:pPr>
+            <w:proofErr w:type="spellStart"/>
+            <w:r>
+              <w:t>searchFor</w:t>
+            </w:r>
+            <w:proofErr w:type="spellEnd"/>
+          </w:p>
+        </w:tc>
+        <w:tc>
+          <w:tcPr>
+            <w:tcW w:w="3117" w:type="dxa"/>
+          </w:tcPr>
+          <w:p>
+            <w:pPr>
+              <w:tabs>
+                <w:tab w:val="left" w:pos="3420"/>
+                <w:tab w:val="center" w:pos="4680"/>
+              </w:tabs>
+            </w:pPr>
+            <w:r>
+              <w:t xml:space="preserve">This parameter used to filter our schools by Name or Address. </w:t>
+            </w:r>
+          </w:p>
+          <w:p>
+            <w:pPr>
+              <w:tabs>
+                <w:tab w:val="left" w:pos="3420"/>
+                <w:tab w:val="center" w:pos="4680"/>
+              </w:tabs>
+            </w:pPr>
+          </w:p>
+          <w:p>
+            <w:pPr>
+              <w:tabs>
+                <w:tab w:val="left" w:pos="3420"/>
+                <w:tab w:val="center" w:pos="4680"/>
+              </w:tabs>
+            </w:pPr>
+            <w:r>
+              <w:t>This is an Optional Parameter</w:t>
+            </w:r>
+          </w:p>
+          <w:p>
+            <w:pPr>
+              <w:tabs>
+                <w:tab w:val="left" w:pos="3420"/>
+                <w:tab w:val="center" w:pos="4680"/>
+              </w:tabs>
+            </w:pPr>
+          </w:p>
+          <w:p>
+            <w:pPr>
+              <w:tabs>
+                <w:tab w:val="left" w:pos="3420"/>
+                <w:tab w:val="center" w:pos="4680"/>
+              </w:tabs>
+            </w:pPr>
+            <w:r>
+              <w:t xml:space="preserve">Case-Sensitive </w:t>
+            </w:r>
+          </w:p>
+        </w:tc>
+      </w:tr>
+      <w:tr>
+        <w:tc>
+          <w:tcPr>
+            <w:tcW w:w="3116" w:type="dxa"/>
+          </w:tcPr>
+          <w:p>
+            <w:pPr>
+              <w:tabs>
+                <w:tab w:val="left" w:pos="3420"/>
+                <w:tab w:val="center" w:pos="4680"/>
+              </w:tabs>
+            </w:pPr>
+          </w:p>
+        </w:tc>
+        <w:tc>
+          <w:tcPr>
+            <w:tcW w:w="3117" w:type="dxa"/>
+          </w:tcPr>
+          <w:p>
+            <w:pPr>
+              <w:tabs>
+                <w:tab w:val="left" w:pos="3420"/>
+                <w:tab w:val="center" w:pos="4680"/>
+              </w:tabs>
+            </w:pPr>
+            <w:proofErr w:type="spellStart"/>
+            <w:r>
+              <w:t>pageNumber</w:t>
+            </w:r>
+            <w:proofErr w:type="spellEnd"/>
+          </w:p>
+        </w:tc>
+        <w:tc>
+          <w:tcPr>
+            <w:tcW w:w="3117" w:type="dxa"/>
+          </w:tcPr>
+          <w:p>
+            <w:pPr>
+              <w:tabs>
+                <w:tab w:val="left" w:pos="3420"/>
+                <w:tab w:val="center" w:pos="4680"/>
+              </w:tabs>
+            </w:pPr>
+            <w:r>
+              <w:t>The Page Number you want to list down the schools (Pagination)</w:t>
+            </w:r>
+          </w:p>
+          <w:p>
+            <w:pPr>
+              <w:tabs>
+                <w:tab w:val="left" w:pos="3420"/>
+                <w:tab w:val="center" w:pos="4680"/>
+              </w:tabs>
+            </w:pPr>
+          </w:p>
+          <w:p>
+            <w:pPr>
+              <w:tabs>
+                <w:tab w:val="left" w:pos="3420"/>
+                <w:tab w:val="center" w:pos="4680"/>
+              </w:tabs>
+            </w:pPr>
+            <w:r>
+              <w:t>Optional Parameter</w:t>
+            </w:r>
+          </w:p>
+          <w:p>
+            <w:pPr>
+              <w:tabs>
+                <w:tab w:val="left" w:pos="3420"/>
+                <w:tab w:val="center" w:pos="4680"/>
+              </w:tabs>
+            </w:pPr>
+          </w:p>
+          <w:p>
+            <w:pPr>
+              <w:tabs>
+                <w:tab w:val="left" w:pos="3420"/>
+                <w:tab w:val="center" w:pos="4680"/>
+              </w:tabs>
+            </w:pPr>
+            <w:r>
+              <w:t>Case-Sensitive</w:t>
+            </w:r>
+          </w:p>
+          <w:p>
+            <w:pPr>
+              <w:tabs>
+                <w:tab w:val="left" w:pos="3420"/>
+                <w:tab w:val="center" w:pos="4680"/>
+              </w:tabs>
+            </w:pPr>
+          </w:p>
+        </w:tc>
+      </w:tr>
+      <w:tr>
+        <w:tc>
+          <w:tcPr>
+            <w:tcW w:w="3116" w:type="dxa"/>
+          </w:tcPr>
+          <w:p>
+            <w:pPr>
+              <w:tabs>
+                <w:tab w:val="left" w:pos="3420"/>
+                <w:tab w:val="center" w:pos="4680"/>
+              </w:tabs>
+            </w:pPr>
+          </w:p>
+        </w:tc>
+        <w:tc>
+          <w:tcPr>
+            <w:tcW w:w="3117" w:type="dxa"/>
+          </w:tcPr>
+          <w:p>
+            <w:pPr>
+              <w:tabs>
+                <w:tab w:val="left" w:pos="3420"/>
+                <w:tab w:val="center" w:pos="4680"/>
+              </w:tabs>
+            </w:pPr>
+            <w:proofErr w:type="spellStart"/>
+            <w:r>
+              <w:t>noOfRows</w:t>
+            </w:r>
+            <w:proofErr w:type="spellEnd"/>
+          </w:p>
+        </w:tc>
+        <w:tc>
+          <w:tcPr>
+            <w:tcW w:w="3117" w:type="dxa"/>
+          </w:tcPr>
+          <w:p>
+            <w:pPr>
+              <w:tabs>
+                <w:tab w:val="left" w:pos="3420"/>
+                <w:tab w:val="center" w:pos="4680"/>
+              </w:tabs>
+            </w:pPr>
+            <w:r>
+              <w:t>This is to decide how many number of rows to be displayed in the page</w:t>
+            </w:r>
+          </w:p>
+          <w:p>
+            <w:pPr>
+              <w:tabs>
+                <w:tab w:val="left" w:pos="3420"/>
+                <w:tab w:val="center" w:pos="4680"/>
+              </w:tabs>
+            </w:pPr>
+          </w:p>
+          <w:p>
+            <w:pPr>
+              <w:tabs>
+                <w:tab w:val="left" w:pos="3420"/>
+                <w:tab w:val="center" w:pos="4680"/>
+              </w:tabs>
+            </w:pPr>
+            <w:r>
+              <w:t>Optional Paramet</w:t>
+            </w:r>
+            <w:r>
+              <w:t>er</w:t>
+            </w:r>
+          </w:p>
+          <w:p>
+            <w:pPr>
+              <w:tabs>
+                <w:tab w:val="left" w:pos="3420"/>
+                <w:tab w:val="center" w:pos="4680"/>
+              </w:tabs>
+            </w:pPr>
+          </w:p>
+          <w:p>
+            <w:pPr>
+              <w:tabs>
+                <w:tab w:val="left" w:pos="3420"/>
+                <w:tab w:val="center" w:pos="4680"/>
+              </w:tabs>
+            </w:pPr>
+            <w:r>
+              <w:t>Case-Sensitive</w:t>
+            </w:r>
+          </w:p>
+        </w:tc>
+      </w:tr>
+      <w:tr>
+        <w:tc>
+          <w:tcPr>
+            <w:tcW w:w="3116" w:type="dxa"/>
+          </w:tcPr>
+          <w:p>
+            <w:pPr>
+              <w:tabs>
+                <w:tab w:val="left" w:pos="3420"/>
+                <w:tab w:val="center" w:pos="4680"/>
+              </w:tabs>
+            </w:pPr>
+            <w:r>
+              <w:t>Headers</w:t>
+            </w:r>
+          </w:p>
+        </w:tc>
+        <w:tc>
+          <w:tcPr>
+            <w:tcW w:w="3117" w:type="dxa"/>
+          </w:tcPr>
+          <w:p>
+            <w:pPr>
+              <w:tabs>
+                <w:tab w:val="left" w:pos="3420"/>
+                <w:tab w:val="center" w:pos="4680"/>
+              </w:tabs>
+            </w:pPr>
+            <w:r>
+              <w:t>Content-type : application/</w:t>
+            </w:r>
+            <w:proofErr w:type="spellStart"/>
+            <w:r>
+              <w:t>json</w:t>
+            </w:r>
+            <w:proofErr w:type="spellEnd"/>
+          </w:p>
+        </w:tc>
+        <w:tc>
+          <w:tcPr>
+            <w:tcW w:w="3117" w:type="dxa"/>
+          </w:tcPr>
+          <w:p>
+            <w:pPr>
+              <w:tabs>
+                <w:tab w:val="left" w:pos="3420"/>
+                <w:tab w:val="center" w:pos="4680"/>
+              </w:tabs>
+            </w:pPr>
+            <w:r>
+              <w:t>Required</w:t>
+            </w:r>
+          </w:p>
+        </w:tc>
+      </w:tr>
+      <w:tr>
+        <w:tc>
+          <w:tcPr>
+            <w:tcW w:w="3116" w:type="dxa"/>
+          </w:tcPr>
+          <w:p>
+            <w:pPr>
+              <w:tabs>
+                <w:tab w:val="left" w:pos="3420"/>
+                <w:tab w:val="center" w:pos="4680"/>
+              </w:tabs>
+            </w:pPr>
+            <w:r>
+              <w:t>Response (Success)</w:t>
+            </w:r>
+          </w:p>
+        </w:tc>
+        <w:tc>
+          <w:tcPr>
+            <w:tcW w:w="3117" w:type="dxa"/>
+          </w:tcPr>
+          <w:p>
+            <w:pPr>
+              <w:tabs>
+                <w:tab w:val="left" w:pos="3420"/>
+                <w:tab w:val="center" w:pos="4680"/>
+              </w:tabs>
+            </w:pPr>
+            <w:r>
+              <w:t>Status Code – 200 OK</w:t>
+            </w:r>
+          </w:p>
+        </w:tc>
+        <w:tc>
+          <w:tcPr>
+            <w:tcW w:w="3117" w:type="dxa"/>
+          </w:tcPr>
+          <w:p>
+            <w:pPr>
+              <w:tabs>
+                <w:tab w:val="left" w:pos="3420"/>
+                <w:tab w:val="center" w:pos="4680"/>
+              </w:tabs>
+            </w:pPr>
+          </w:p>
+        </w:tc>
+      </w:tr>
+      <w:tr>
+        <w:tc>
+          <w:tcPr>
+            <w:tcW w:w="3116" w:type="dxa"/>
+          </w:tcPr>
+          <w:p>
+            <w:pPr>
+              <w:tabs>
+                <w:tab w:val="left" w:pos="3420"/>
+                <w:tab w:val="center" w:pos="4680"/>
+              </w:tabs>
+            </w:pPr>
+          </w:p>
+        </w:tc>
+        <w:tc>
+          <w:tcPr>
+            <w:tcW w:w="3117" w:type="dxa"/>
+          </w:tcPr>
+          <w:p>
+            <w:pPr>
+              <w:tabs>
+                <w:tab w:val="left" w:pos="3420"/>
+                <w:tab w:val="center" w:pos="4680"/>
+              </w:tabs>
+            </w:pPr>
+            <w:r>
+              <w:t>Response Body – JSON Object Array</w:t>
+            </w:r>
+          </w:p>
+        </w:tc>
+        <w:tc>
+          <w:tcPr>
+            <w:tcW w:w="3117" w:type="dxa"/>
+          </w:tcPr>
+          <w:p>
+            <w:pPr>
+              <w:tabs>
+                <w:tab w:val="left" w:pos="3420"/>
+                <w:tab w:val="center" w:pos="4680"/>
+              </w:tabs>
+            </w:pPr>
+          </w:p>
+        </w:tc>
+      </w:tr>
+      <w:tr>
+        <w:tc>
+          <w:tcPr>
+            <w:tcW w:w="3116" w:type="dxa"/>
+          </w:tcPr>
+          <w:p>
+            <w:pPr>
+              <w:tabs>
+                <w:tab w:val="left" w:pos="3420"/>
+                <w:tab w:val="center" w:pos="4680"/>
+              </w:tabs>
+            </w:pPr>
+            <w:r>
+              <w:t>Response (Failure)</w:t>
+            </w:r>
+          </w:p>
+        </w:tc>
+        <w:tc>
+          <w:tcPr>
+            <w:tcW w:w="3117" w:type="dxa"/>
+          </w:tcPr>
+          <w:p>
+            <w:pPr>
+              <w:tabs>
+                <w:tab w:val="left" w:pos="3420"/>
+                <w:tab w:val="center" w:pos="4680"/>
+              </w:tabs>
+            </w:pPr>
+            <w:r>
+              <w:t>Status Code – 404 Internal Server Error</w:t>
+            </w:r>
+          </w:p>
+        </w:tc>
+        <w:tc>
+          <w:tcPr>
+            <w:tcW w:w="3117" w:type="dxa"/>
+          </w:tcPr>
+          <w:p>
+            <w:pPr>
+              <w:tabs>
+                <w:tab w:val="left" w:pos="3420"/>
+                <w:tab w:val="center" w:pos="4680"/>
+              </w:tabs>
+            </w:pPr>
+          </w:p>
+        </w:tc>
+      </w:tr>
+      <w:tr>
+        <w:tc>
+          <w:tcPr>
+            <w:tcW w:w="3116" w:type="dxa"/>
+          </w:tcPr>
+          <w:p>
+            <w:pPr>
+              <w:tabs>
+                <w:tab w:val="left" w:pos="3420"/>
+                <w:tab w:val="center" w:pos="4680"/>
+              </w:tabs>
+            </w:pPr>
+          </w:p>
+        </w:tc>
+        <w:tc>
+          <w:tcPr>
+            <w:tcW w:w="3117" w:type="dxa"/>
+          </w:tcPr>
+          <w:p>
+            <w:pPr>
+              <w:tabs>
+                <w:tab w:val="left" w:pos="3420"/>
+                <w:tab w:val="center" w:pos="4680"/>
+              </w:tabs>
+            </w:pPr>
+            <w:r>
+              <w:t>Response Body</w:t>
+            </w:r>
+            <w:r>
+              <w:t xml:space="preserve"> – Not Found…</w:t>
+            </w:r>
+          </w:p>
+        </w:tc>
+        <w:tc>
+          <w:tcPr>
+            <w:tcW w:w="3117" w:type="dxa"/>
+          </w:tcPr>
+          <w:p>
+            <w:pPr>
+              <w:tabs>
+                <w:tab w:val="left" w:pos="3420"/>
+                <w:tab w:val="center" w:pos="4680"/>
+              </w:tabs>
+            </w:pPr>
+          </w:p>
+        </w:tc>
+      </w:tr>
+    </w:tbl>
+    <w:p>
+      <w:pPr>
+        <w:tabs>
+          <w:tab w:val="left" w:pos="3420"/>
+          <w:tab w:val="center" w:pos="4680"/>
+        </w:tabs>
+      </w:pPr>
+    </w:p>
+    <w:p>
+      <w:pPr>
+        <w:tabs>
+          <w:tab w:val="left" w:pos="3420"/>
+          <w:tab w:val="center" w:pos="4680"/>
+        </w:tabs>
+      </w:pPr>
+      <w:r>
+        <w:t>Note – By default, the API without parameters, returns Top 10 records.</w:t>
+      </w:r>
+    </w:p>
+    <w:p>
+      <w:r>
+        <w:br w:type="page"/>
+      </w:r>
+    </w:p>
+    <w:p>
+      <w:pPr>
+        <w:tabs>
+          <w:tab w:val="left" w:pos="3420"/>
+          <w:tab w:val="center" w:pos="4680"/>
+        </w:tabs>
+      </w:pPr>
+      <w:r>
+        <w:lastRenderedPageBreak/>
+        <w:t>Success Test Scenario Postman</w:t>
+      </w:r>
+    </w:p>
+    <w:p>
+      <w:pPr>
+        <w:pStyle w:val="ListParagraph"/>
+        <w:numPr>
+          <w:ilvl w:val="0"/>
+          <w:numId w:val="3"/>
+        </w:numPr>
+        <w:tabs>
+          <w:tab w:val="left" w:pos="3420"/>
+          <w:tab w:val="center" w:pos="4680"/>
+        </w:tabs>
+      </w:pPr>
+      <w:r>
+        <w:t>Without Parameters</w:t>
+      </w:r>
+    </w:p>
+    <w:p>
+      <w:pPr>
+        <w:tabs>
+          <w:tab w:val="left" w:pos="3420"/>
+          <w:tab w:val="center" w:pos="4680"/>
+        </w:tabs>
+      </w:pPr>
+      <w:r>
+        <w:t>Tested Environment – localhost</w:t>
+      </w:r>
+    </w:p>
+    <w:p>
+      <w:pPr>
+        <w:tabs>
+          <w:tab w:val="left" w:pos="3420"/>
+          <w:tab w:val="center" w:pos="4680"/>
+        </w:tabs>
+      </w:pPr>
+      <w:r>
+        <w:rPr>
+          <w:noProof/>
+        </w:rPr>
+        <mc:AlternateContent>
+          <mc:Choice Requires="wps">
+            <w:drawing>
+              <wp:anchor distT="0" distB="0" distL="114300" distR="114300" simplePos="0" relativeHeight="251705344" behindDoc="0" locked="0" layoutInCell="1" allowOverlap="1">
+                <wp:simplePos x="0" y="0"/>
+                <wp:positionH relativeFrom="column">
+                  <wp:posOffset>3990975</wp:posOffset>
+                </wp:positionH>
+                <wp:positionV relativeFrom="paragraph">
+                  <wp:posOffset>1238885</wp:posOffset>
+                </wp:positionV>
+                <wp:extent cx="619125" cy="200025"/>
+                <wp:effectExtent l="0" t="0" r="28575" b="28575"/>
+                <wp:wrapNone/>
+                <wp:docPr id="10" name="Rectangle 10"/>
+                <wp:cNvGraphicFramePr/>
+                <a:graphic xmlns:a="http://schemas.openxmlformats.org/drawingml/2006/main">
+                  <a:graphicData uri="http://schemas.microsoft.com/office/word/2010/wordprocessingShape">
+                    <wps:wsp>
+                      <wps:cNvSpPr/>
+                      <wps:spPr>
+                        <a:xfrm>
+                          <a:off x="0" y="0"/>
+                          <a:ext cx="619125" cy="200025"/>
+                        </a:xfrm>
+                        <a:prstGeom prst="rect">
+                          <a:avLst/>
+                        </a:prstGeom>
+                        <a:noFill/>
+                        <a:ln>
+                          <a:solidFill>
+                            <a:srgbClr val="FF0000"/>
+                          </a:solidFill>
+                        </a:ln>
+                      </wps:spPr>
+                      <wps:style>
+                        <a:lnRef idx="2">
+                          <a:schemeClr val="accent1">
+                            <a:shade val="50000"/>
+                          </a:schemeClr>
+                        </a:lnRef>
+                        <a:fillRef idx="1">
+                          <a:schemeClr val="accent1"/>
+                        </a:fillRef>
+                        <a:effectRef idx="0">
+                          <a:schemeClr val="accent1"/>
+                        </a:effectRef>
+                        <a:fontRef idx="minor">
+                          <a:schemeClr val="lt1"/>
+                        </a:fontRef>
+                      </wps:style>
+                      <wps:bodyPr rot="0" spcFirstLastPara="0" vertOverflow="overflow" horzOverflow="overflow" vert="horz" wrap="square" lIns="91440" tIns="45720" rIns="91440" bIns="45720" numCol="1" spcCol="0" rtlCol="0" fromWordArt="0" anchor="ctr" anchorCtr="0" forceAA="0" compatLnSpc="1">
+                        <a:prstTxWarp prst="textNoShape">
+                          <a:avLst/>
+                        </a:prstTxWarp>
+                        <a:noAutofit/>
+                      </wps:bodyPr>
+                    </wps:wsp>
+                  </a:graphicData>
+                </a:graphic>
+              </wp:anchor>
+            </w:drawing>
+          </mc:Choice>
+          <mc:Fallback>
+            <w:pict>
+              <v:rect w14:anchorId="7A0D9E50" id="Rectangle 10" o:spid="_x0000_s1026" style="position:absolute;margin-left:314.25pt;margin-top:97.55pt;width:48.75pt;height:15.75pt;z-index:251705344;visibility:visible;mso-wrap-style:square;mso-wrap-distance-left:9pt;mso-wrap-distance-top:0;mso-wrap-distance-right:9pt;mso-wrap-distance-bottom:0;mso-position-horizontal:absolute;mso-position-horizontal-relative:text;mso-position-vertical:absolute;mso-position-vertical-relative:text;v-text-anchor:middle" o:gfxdata="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" filled="f" strokecolor="red" strokeweight="1pt"/>
+            </w:pict>
+          </mc:Fallback>
+        </mc:AlternateContent>
+      </w:r>
+      <w:r>
+        <w:rPr>
+          <w:noProof/>
+        </w:rPr>
+        <mc:AlternateContent>
+          <mc:Choice Requires="wps">
+            <w:drawing>
+              <wp:anchor distT="0" distB="0" distL="114300" distR="114300" simplePos="0" relativeHeight="251704320" behindDoc="0" locked="0" layoutInCell="1" allowOverlap="1">
+                <wp:simplePos x="0" y="0"/>
+                <wp:positionH relativeFrom="column">
+                  <wp:posOffset>76200</wp:posOffset>
+                </wp:positionH>
+                <wp:positionV relativeFrom="paragraph">
+                  <wp:posOffset>600710</wp:posOffset>
+                </wp:positionV>
+                <wp:extent cx="3476625" cy="361950"/>
+                <wp:effectExtent l="0" t="0" r="28575" b="19050"/>
+                <wp:wrapNone/>
+                <wp:docPr id="9" name="Rectangle 9"/>
+                <wp:cNvGraphicFramePr/>
+                <a:graphic xmlns:a="http://schemas.openxmlformats.org/drawingml/2006/main">
+                  <a:graphicData uri="http://schemas.microsoft.com/office/word/2010/wordprocessingShape">
+                    <wps:wsp>
+                      <wps:cNvSpPr/>
+                      <wps:spPr>
+                        <a:xfrm>
+                          <a:off x="0" y="0"/>
+                          <a:ext cx="3476625" cy="361950"/>
+                        </a:xfrm>
+                        <a:prstGeom prst="rect">
+                          <a:avLst/>
+                        </a:prstGeom>
+                        <a:noFill/>
+                        <a:ln>
+                          <a:solidFill>
+                            <a:srgbClr val="FF0000"/>
+                          </a:solidFill>
+                        </a:ln>
+                      </wps:spPr>
+                      <wps:style>
+                        <a:lnRef idx="2">
+                          <a:schemeClr val="accent1">
+                            <a:shade val="50000"/>
+                          </a:schemeClr>
+                        </a:lnRef>
+                        <a:fillRef idx="1">
+                          <a:schemeClr val="accent1"/>
+                        </a:fillRef>
+                        <a:effectRef idx="0">
+                          <a:schemeClr val="accent1"/>
+                        </a:effectRef>
+                        <a:fontRef idx="minor">
+                          <a:schemeClr val="lt1"/>
+                        </a:fontRef>
+                      </wps:style>
+                      <wps:bodyPr rot="0" spcFirstLastPara="0" vertOverflow="overflow" horzOverflow="overflow" vert="horz" wrap="square" lIns="91440" tIns="45720" rIns="91440" bIns="45720" numCol="1" spcCol="0" rtlCol="0" fromWordArt="0" anchor="ctr" anchorCtr="0" forceAA="0" compatLnSpc="1">
+                        <a:prstTxWarp prst="textNoShape">
+                          <a:avLst/>
+                        </a:prstTxWarp>
+                        <a:noAutofit/>
+                      </wps:bodyPr>
+                    </wps:wsp>
+                  </a:graphicData>
+                </a:graphic>
+              </wp:anchor>
+            </w:drawing>
+          </mc:Choice>
+          <mc:Fallback>
+            <w:pict>
+              <v:rect w14:anchorId="2CDF452D" id="Rectangle 9" o:spid="_x0000_s1026" style="position:absolute;margin-left:6pt;margin-top:47.3pt;width:273.75pt;height:28.5pt;z-index:251704320;visibility:visible;mso-wrap-style:square;mso-wrap-distance-left:9pt;mso-wrap-distance-top:0;mso-wrap-distance-right:9pt;mso-wrap-distance-bottom:0;mso-position-horizontal:absolute;mso-position-horizontal-relative:text;mso-position-vertical:absolute;mso-position-vertical-relative:text;v-text-anchor:middle" o:gfxdata="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" filled="f" strokecolor="red" strokeweight="1pt"/>
+            </w:pict>
+          </mc:Fallback>
+        </mc:AlternateContent>
+      </w:r>
+      <w:r>
+        <w:rPr>
+          <w:noProof/>
+        </w:rPr>
+        <w:drawing>
+          <wp:inline distT="0" distB="0" distL="0" distR="0" wp14:anchorId="500399DC" wp14:editId="3927B9FA">
+            <wp:extent cx="6309100" cy="3562350"/>
+            <wp:effectExtent l="0" t="0" r="0" b="0"/>
+            <wp:docPr id="8" name="Picture 8"/>
+            <wp:cNvGraphicFramePr>
+              <a:graphicFrameLocks xmlns:a="http://schemas.openxmlformats.org/drawingml/2006/main" noChangeAspect="1"/>
+            </wp:cNvGraphicFramePr>
+            <a:graphic xmlns:a="http://schemas.openxmlformats.org/drawingml/2006/main">
+              <a:graphicData uri="http://schemas.openxmlformats.org/drawingml/2006/picture">
+                <pic:pic xmlns:pic="http://schemas.openxmlformats.org/drawingml/2006/picture">
+                  <pic:nvPicPr>
+                    <pic:cNvPr id="1" name=""/>
+                    <pic:cNvPicPr/>
+                  </pic:nvPicPr>
+                  <pic:blipFill>
+                    <a:blip r:embed="rId7"/>
+                    <a:stretch>
+                      <a:fillRect/>
+                    </a:stretch>
+                  </pic:blipFill>
+                  <pic:spPr>
+                    <a:xfrm>
+                      <a:off x="0" y="0"/>
+                      <a:ext cx="6318751" cy="3567799"/>
+                    </a:xfrm>
+                    <a:prstGeom prst="rect">
+                      <a:avLst/>
+                    </a:prstGeom>
+                  </pic:spPr>
+                </pic:pic>
+              </a:graphicData>
+            </a:graphic>
+          </wp:inline>
+        </w:drawing>
+      </w:r>
+    </w:p>
+    <w:p>
+      <w:pPr>
+        <w:tabs>
+          <w:tab w:val="left" w:pos="3420"/>
+          <w:tab w:val="center" w:pos="4680"/>
+        </w:tabs>
+      </w:pPr>
+    </w:p>
+    <w:p>
+      <w:pPr>
+        <w:pStyle w:val="ListParagraph"/>
+        <w:numPr>
+          <w:ilvl w:val="0"/>
+          <w:numId w:val="3"/>
+        </w:numPr>
+        <w:tabs>
+          <w:tab w:val="left" w:pos="3420"/>
+          <w:tab w:val="center" w:pos="4680"/>
+        </w:tabs>
+      </w:pPr>
+      <w:r>
+        <w:t>With Parameters</w:t>
+      </w:r>
+    </w:p>
+    <w:p>
+      <w:pPr>
+        <w:tabs>
+          <w:tab w:val="left" w:pos="3420"/>
+          <w:tab w:val="center" w:pos="4680"/>
+        </w:tabs>
+      </w:pPr>
+    </w:p>
+    <w:p>
+      <w:pPr>
+        <w:tabs>
+          <w:tab w:val="left" w:pos="3420"/>
+          <w:tab w:val="center" w:pos="4680"/>
+        </w:tabs>
+      </w:pPr>
+      <w:r>
+        <w:rPr>
+          <w:noProof/>
+        </w:rPr>
+        <w:lastRenderedPageBreak/>
+        <mc:AlternateContent>
+          <mc:Choice Requires="wps">
+            <w:drawing>
+              <wp:anchor distT="0" distB="0" distL="114300" distR="114300" simplePos="0" relativeHeight="251706368" behindDoc="0" locked="0" layoutInCell="1" allowOverlap="1">
+                <wp:simplePos x="0" y="0"/>
+                <wp:positionH relativeFrom="column">
+                  <wp:posOffset>0</wp:posOffset>
+                </wp:positionH>
+                <wp:positionV relativeFrom="paragraph">
+                  <wp:posOffset>1038225</wp:posOffset>
+                </wp:positionV>
+                <wp:extent cx="4133850" cy="771525"/>
+                <wp:effectExtent l="0" t="0" r="19050" b="28575"/>
+                <wp:wrapNone/>
+                <wp:docPr id="15" name="Rectangle 15"/>
+                <wp:cNvGraphicFramePr/>
+                <a:graphic xmlns:a="http://schemas.openxmlformats.org/drawingml/2006/main">
+                  <a:graphicData uri="http://schemas.microsoft.com/office/word/2010/wordprocessingShape">
+                    <wps:wsp>
+                      <wps:cNvSpPr/>
+                      <wps:spPr>
+                        <a:xfrm>
+                          <a:off x="0" y="0"/>
+                          <a:ext cx="4133850" cy="771525"/>
+                        </a:xfrm>
+                        <a:prstGeom prst="rect">
+                          <a:avLst/>
+                        </a:prstGeom>
+                        <a:noFill/>
+                        <a:ln>
+                          <a:solidFill>
+                            <a:srgbClr val="FF0000"/>
+                          </a:solidFill>
+                        </a:ln>
+                      </wps:spPr>
+                      <wps:style>
+                        <a:lnRef idx="2">
+                          <a:schemeClr val="accent1">
+                            <a:shade val="50000"/>
+                          </a:schemeClr>
+                        </a:lnRef>
+                        <a:fillRef idx="1">
+                          <a:schemeClr val="accent1"/>
+                        </a:fillRef>
+                        <a:effectRef idx="0">
+                          <a:schemeClr val="accent1"/>
+                        </a:effectRef>
+                        <a:fontRef idx="minor">
+                          <a:schemeClr val="lt1"/>
+                        </a:fontRef>
+                      </wps:style>
+                      <wps:bodyPr rot="0" spcFirstLastPara="0" vertOverflow="overflow" horzOverflow="overflow" vert="horz" wrap="square" lIns="91440" tIns="45720" rIns="91440" bIns="45720" numCol="1" spcCol="0" rtlCol="0" fromWordArt="0" anchor="ctr" anchorCtr="0" forceAA="0" compatLnSpc="1">
+                        <a:prstTxWarp prst="textNoShape">
+                          <a:avLst/>
+                        </a:prstTxWarp>
+                        <a:noAutofit/>
+                      </wps:bodyPr>
+                    </wps:wsp>
+                  </a:graphicData>
+                </a:graphic>
+              </wp:anchor>
+            </w:drawing>
+          </mc:Choice>
+          <mc:Fallback>
+            <w:pict>
+              <v:rect w14:anchorId="5667B7AA" id="Rectangle 15" o:spid="_x0000_s1026" style="position:absolute;margin-left:0;margin-top:81.75pt;width:325.5pt;height:60.75pt;z-index:251706368;visibility:visible;mso-wrap-style:square;mso-wrap-distance-left:9pt;mso-wrap-distance-top:0;mso-wrap-distance-right:9pt;mso-wrap-distance-bottom:0;mso-position-horizontal:absolute;mso-position-horizontal-relative:text;mso-position-vertical:absolute;mso-position-vertical-relative:text;v-text-anchor:middle" o:gfxdata="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" filled="f" strokecolor="red" strokeweight="1pt"/>
+            </w:pict>
+          </mc:Fallback>
+        </mc:AlternateContent>
+      </w:r>
+      <w:r>
+        <w:rPr>
+          <w:noProof/>
+        </w:rPr>
+        <w:drawing>
+          <wp:inline distT="0" distB="0" distL="0" distR="0" wp14:anchorId="436E33D3" wp14:editId="13F2DB65">
+            <wp:extent cx="5943600" cy="3303905"/>
+            <wp:effectExtent l="0" t="0" r="0" b="0"/>
+            <wp:docPr id="14" name="Picture 14"/>
+            <wp:cNvGraphicFramePr>
+              <a:graphicFrameLocks xmlns:a="http://schemas.openxmlformats.org/drawingml/2006/main" noChangeAspect="1"/>
+            </wp:cNvGraphicFramePr>
+            <a:graphic xmlns:a="http://schemas.openxmlformats.org/drawingml/2006/main">
+              <a:graphicData uri="http://schemas.openxmlformats.org/drawingml/2006/picture">
+                <pic:pic xmlns:pic="http://schemas.openxmlformats.org/drawingml/2006/picture">
+                  <pic:nvPicPr>
+                    <pic:cNvPr id="1" name=""/>
+                    <pic:cNvPicPr/>
+                  </pic:nvPicPr>
+                  <pic:blipFill>
+                    <a:blip r:embed="rId8"/>
+                    <a:stretch>
+                      <a:fillRect/>
+                    </a:stretch>
+                  </pic:blipFill>
+                  <pic:spPr>
+                    <a:xfrm>
+                      <a:off x="0" y="0"/>
+                      <a:ext cx="5943600" cy="3303905"/>
+                    </a:xfrm>
+                    <a:prstGeom prst="rect">
+                      <a:avLst/>
+                    </a:prstGeom>
+                  </pic:spPr>
+                </pic:pic>
+              </a:graphicData>
+            </a:graphic>
+          </wp:inline>
+        </w:drawing>
+      </w:r>
+    </w:p>
+    <w:p/>
+    <w:p>
+      <w:r>
+        <w:t>Failure Test Scenario</w:t>
+      </w:r>
+    </w:p>
+    <w:p>
+      <w:r>
+        <w:rPr>
+          <w:noProof/>
+        </w:rPr>
+        <mc:AlternateContent>
+          <mc:Choice Requires="wps">
+            <w:drawing>
+              <wp:anchor distT="0" distB="0" distL="114300" distR="114300" simplePos="0" relativeHeight="251707392" behindDoc="0" locked="0" layoutInCell="1" allowOverlap="1">
+                <wp:simplePos x="0" y="0"/>
+                <wp:positionH relativeFrom="column">
+                  <wp:posOffset>3286125</wp:posOffset>
+                </wp:positionH>
+                <wp:positionV relativeFrom="paragraph">
+                  <wp:posOffset>1877060</wp:posOffset>
+                </wp:positionV>
+                <wp:extent cx="1152525" cy="209550"/>
+                <wp:effectExtent l="0" t="0" r="28575" b="19050"/>
+                <wp:wrapNone/>
+                <wp:docPr id="36" name="Rectangle 36"/>
+                <wp:cNvGraphicFramePr/>
+                <a:graphic xmlns:a="http://schemas.openxmlformats.org/drawingml/2006/main">
+                  <a:graphicData uri="http://schemas.microsoft.com/office/word/2010/wordprocessingShape">
+                    <wps:wsp>
+                      <wps:cNvSpPr/>
+                      <wps:spPr>
+                        <a:xfrm>
+                          <a:off x="0" y="0"/>
+                          <a:ext cx="1152525" cy="209550"/>
+                        </a:xfrm>
+                        <a:prstGeom prst="rect">
+                          <a:avLst/>
+                        </a:prstGeom>
+                        <a:noFill/>
+                        <a:ln>
+                          <a:solidFill>
+                            <a:srgbClr val="FF0000"/>
+                          </a:solidFill>
+                        </a:ln>
+                      </wps:spPr>
+                      <wps:style>
+                        <a:lnRef idx="2">
+                          <a:schemeClr val="accent1">
+                            <a:shade val="50000"/>
+                          </a:schemeClr>
+                        </a:lnRef>
+                        <a:fillRef idx="1">
+                          <a:schemeClr val="accent1"/>
+                        </a:fillRef>
+                        <a:effectRef idx="0">
+                          <a:schemeClr val="accent1"/>
+                        </a:effectRef>
+                        <a:fontRef idx="minor">
+                          <a:schemeClr val="lt1"/>
+                        </a:fontRef>
+                      </wps:style>
+                      <wps:bodyPr rot="0" spcFirstLastPara="0" vertOverflow="overflow" horzOverflow="overflow" vert="horz" wrap="square" lIns="91440" tIns="45720" rIns="91440" bIns="45720" numCol="1" spcCol="0" rtlCol="0" fromWordArt="0" anchor="ctr" anchorCtr="0" forceAA="0" compatLnSpc="1">
+                        <a:prstTxWarp prst="textNoShape">
+                          <a:avLst/>
+                        </a:prstTxWarp>
+                        <a:noAutofit/>
+                      </wps:bodyPr>
+                    </wps:wsp>
+                  </a:graphicData>
+                </a:graphic>
+              </wp:anchor>
+            </w:drawing>
+          </mc:Choice>
+          <mc:Fallback>
+            <w:pict>
+              <v:rect w14:anchorId="7DF2CF31" id="Rectangle 36" o:spid="_x0000_s1026" style="position:absolute;margin-left:258.75pt;margin-top:147.8pt;width:90.75pt;height:16.5pt;z-index:251707392;visibility:visible;mso-wrap-style:square;mso-wrap-distance-left:9pt;mso-wrap-distance-top:0;mso-wrap-distance-right:9pt;mso-wrap-distance-bottom:0;mso-position-horizontal:absolute;mso-position-horizontal-relative:text;mso-position-vertical:absolute;mso-position-vertical-relative:text;v-text-anchor:middle" o:gfxdata="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" filled="f" strokecolor="red" strokeweight="1pt"/>
+            </w:pict>
+          </mc:Fallback>
+        </mc:AlternateContent>
+      </w:r>
       <w:bookmarkStart w:id="0" w:name="_GoBack"/>
+      <w:r>
+        <w:rPr>
+          <w:noProof/>
+        </w:rPr>
+        <w:drawing>
+          <wp:inline distT="0" distB="0" distL="0" distR="0" wp14:anchorId="32B75C50" wp14:editId="71E4640B">
+            <wp:extent cx="5943600" cy="3387090"/>
+            <wp:effectExtent l="0" t="0" r="0" b="3810"/>
+            <wp:docPr id="18" name="Picture 18"/>
+            <wp:cNvGraphicFramePr>
+              <a:graphicFrameLocks xmlns:a="http://schemas.openxmlformats.org/drawingml/2006/main" noChangeAspect="1"/>
+            </wp:cNvGraphicFramePr>
+            <a:graphic xmlns:a="http://schemas.openxmlformats.org/drawingml/2006/main">
+              <a:graphicData uri="http://schemas.openxmlformats.org/drawingml/2006/picture">
+                <pic:pic xmlns:pic="http://schemas.openxmlformats.org/drawingml/2006/picture">
+                  <pic:nvPicPr>
+                    <pic:cNvPr id="1" name=""/>
+                    <pic:cNvPicPr/>
+                  </pic:nvPicPr>
+                  <pic:blipFill>
+                    <a:blip r:embed="rId9"/>
+                    <a:stretch>
+                      <a:fillRect/>
+                    </a:stretch>
+                  </pic:blipFill>
+                  <pic:spPr>
+                    <a:xfrm>
+                      <a:off x="0" y="0"/>
+                      <a:ext cx="5943600" cy="3387090"/>
+                    </a:xfrm>
+                    <a:prstGeom prst="rect">
+                      <a:avLst/>
+                    </a:prstGeom>
+                  </pic:spPr>
+                </pic:pic>
+              </a:graphicData>
+            </a:graphic>
+          </wp:inline>
+        </w:drawing>
+      </w:r>
       <w:bookmarkEnd w:id="0"/>
-      <w:r>
-        <w:t>Data  Transaction Direction</w:t>
-      </w:r>
     </w:p>
     <w:sectPr>
       <w:pgSz w:w="12240" w:h="15840"/>
@@ -2516,6 +3855,56 @@
     </w:sectPr>
   </w:body>
 </w:document>
+</file>
+
+<file path=word/endnotes.xml><?xml version="1.0" encoding="utf-8"?>
+<w:endnotes xmlns:wpc="http://schemas.microsoft.com/office/word/2010/wordprocessingCanvas" xmlns:mc="http://schemas.openxmlformats.org/markup-compatibility/2006" xmlns:o="urn:schemas-microsoft-com:office:office" xmlns:r="http://schemas.openxmlformats.org/officeDocument/2006/relationships" xmlns:m="http://schemas.openxmlformats.org/officeDocument/2006/math" xmlns:v="urn:schemas-microsoft-com:vml" xmlns:wp14="http://schemas.microsoft.com/office/word/2010/wordprocessingDrawing" xmlns:wp="http://schemas.openxmlformats.org/drawingml/2006/wordprocessingDrawing" xmlns:w10="urn:schemas-microsoft-com:office:word" xmlns:w="http://schemas.openxmlformats.org/wordprocessingml/2006/main" xmlns:w14="http://schemas.microsoft.com/office/word/2010/wordml" xmlns:w15="http://schemas.microsoft.com/office/word/2012/wordml" xmlns:wpg="http://schemas.microsoft.com/office/word/2010/wordprocessingGroup" xmlns:wpi="http://schemas.microsoft.com/office/word/2010/wordprocessingInk" xmlns:wne="http://schemas.microsoft.com/office/word/2006/wordml" xmlns:wps="http://schemas.microsoft.com/office/word/2010/wordprocessingShape" mc:Ignorable="w14 w15 wp14">
+  <w:endnote w:type="separator" w:id="-1">
+    <w:p>
+      <w:pPr>
+        <w:spacing w:after="0" w:line="240" w:lineRule="auto"/>
+      </w:pPr>
+      <w:r>
+        <w:separator/>
+      </w:r>
+    </w:p>
+  </w:endnote>
+  <w:endnote w:type="continuationSeparator" w:id="0">
+    <w:p>
+      <w:pPr>
+        <w:spacing w:after="0" w:line="240" w:lineRule="auto"/>
+      </w:pPr>
+      <w:r>
+        <w:continuationSeparator/>
+      </w:r>
+    </w:p>
+  </w:endnote>
+</w:endnotes>
+</file>
+
+<file path=word/footnotes.xml><?xml version="1.0" encoding="utf-8"?>
+<w:footnotes xmlns:wpc="http://schemas.microsoft.com/office/word/2010/wordprocessingCanvas" xmlns:mc="http://schemas.openxmlformats.org/markup-compatibility/2006" xmlns:o="urn:schemas-microsoft-com:office:office" xmlns:r="http://schemas.openxmlformats.org/officeDocument/2006/relationships" xmlns:m="http://schemas.openxmlformats.org/officeDocument/2006/math" xmlns:v="urn:schemas-microsoft-com:vml" xmlns:wp14="http://schemas.microsoft.com/office/word/2010/wordprocessingDrawing" xmlns:wp="http://schemas.openxmlformats.org/drawingml/2006/wordprocessingDrawing" xmlns:w10="urn:schemas-microsoft-com:office:word" xmlns:w="http://schemas.openxmlformats.org/wordprocessingml/2006/main" xmlns:w14="http://schemas.microsoft.com/office/word/2010/wordml" xmlns:w15="http://schemas.microsoft.com/office/word/2012/wordml" xmlns:wpg="http://schemas.microsoft.com/office/word/2010/wordprocessingGroup" xmlns:wpi="http://schemas.microsoft.com/office/word/2010/wordprocessingInk" xmlns:wne="http://schemas.microsoft.com/office/word/2006/wordml" xmlns:wps="http://schemas.microsoft.com/office/word/2010/wordprocessingShape" mc:Ignorable="w14 w15 wp14">
+  <w:footnote w:type="separator" w:id="-1">
+    <w:p>
+      <w:pPr>
+        <w:spacing w:after="0" w:line="240" w:lineRule="auto"/>
+      </w:pPr>
+      <w:r>
+        <w:separator/>
+      </w:r>
+    </w:p>
+  </w:footnote>
+  <w:footnote w:type="continuationSeparator" w:id="0">
+    <w:p>
+      <w:pPr>
+        <w:spacing w:after="0" w:line="240" w:lineRule="auto"/>
+      </w:pPr>
+      <w:r>
+        <w:continuationSeparator/>
+      </w:r>
+    </w:p>
+  </w:footnote>
+</w:footnotes>
 </file>
 
 <file path=word/numbering.xml><?xml version="1.0" encoding="utf-8"?>
@@ -2609,8 +3998,192 @@
       </w:pPr>
     </w:lvl>
   </w:abstractNum>
+  <w:abstractNum w:abstractNumId="1" w15:restartNumberingAfterBreak="0">
+    <w:nsid w:val="3894366F"/>
+    <w:multiLevelType w:val="hybridMultilevel"/>
+    <w:tmpl w:val="3F4006BE"/>
+    <w:lvl w:ilvl="0" w:tplc="0409000F">
+      <w:start w:val="1"/>
+      <w:numFmt w:val="decimal"/>
+      <w:lvlText w:val="%1."/>
+      <w:lvlJc w:val="left"/>
+      <w:pPr>
+        <w:ind w:left="720" w:hanging="360"/>
+      </w:pPr>
+      <w:rPr>
+        <w:rFonts w:hint="default"/>
+      </w:rPr>
+    </w:lvl>
+    <w:lvl w:ilvl="1" w:tplc="04090019" w:tentative="1">
+      <w:start w:val="1"/>
+      <w:numFmt w:val="lowerLetter"/>
+      <w:lvlText w:val="%2."/>
+      <w:lvlJc w:val="left"/>
+      <w:pPr>
+        <w:ind w:left="1440" w:hanging="360"/>
+      </w:pPr>
+    </w:lvl>
+    <w:lvl w:ilvl="2" w:tplc="0409001B" w:tentative="1">
+      <w:start w:val="1"/>
+      <w:numFmt w:val="lowerRoman"/>
+      <w:lvlText w:val="%3."/>
+      <w:lvlJc w:val="right"/>
+      <w:pPr>
+        <w:ind w:left="2160" w:hanging="180"/>
+      </w:pPr>
+    </w:lvl>
+    <w:lvl w:ilvl="3" w:tplc="0409000F" w:tentative="1">
+      <w:start w:val="1"/>
+      <w:numFmt w:val="decimal"/>
+      <w:lvlText w:val="%4."/>
+      <w:lvlJc w:val="left"/>
+      <w:pPr>
+        <w:ind w:left="2880" w:hanging="360"/>
+      </w:pPr>
+    </w:lvl>
+    <w:lvl w:ilvl="4" w:tplc="04090019" w:tentative="1">
+      <w:start w:val="1"/>
+      <w:numFmt w:val="lowerLetter"/>
+      <w:lvlText w:val="%5."/>
+      <w:lvlJc w:val="left"/>
+      <w:pPr>
+        <w:ind w:left="3600" w:hanging="360"/>
+      </w:pPr>
+    </w:lvl>
+    <w:lvl w:ilvl="5" w:tplc="0409001B" w:tentative="1">
+      <w:start w:val="1"/>
+      <w:numFmt w:val="lowerRoman"/>
+      <w:lvlText w:val="%6."/>
+      <w:lvlJc w:val="right"/>
+      <w:pPr>
+        <w:ind w:left="4320" w:hanging="180"/>
+      </w:pPr>
+    </w:lvl>
+    <w:lvl w:ilvl="6" w:tplc="0409000F" w:tentative="1">
+      <w:start w:val="1"/>
+      <w:numFmt w:val="decimal"/>
+      <w:lvlText w:val="%7."/>
+      <w:lvlJc w:val="left"/>
+      <w:pPr>
+        <w:ind w:left="5040" w:hanging="360"/>
+      </w:pPr>
+    </w:lvl>
+    <w:lvl w:ilvl="7" w:tplc="04090019" w:tentative="1">
+      <w:start w:val="1"/>
+      <w:numFmt w:val="lowerLetter"/>
+      <w:lvlText w:val="%8."/>
+      <w:lvlJc w:val="left"/>
+      <w:pPr>
+        <w:ind w:left="5760" w:hanging="360"/>
+      </w:pPr>
+    </w:lvl>
+    <w:lvl w:ilvl="8" w:tplc="0409001B" w:tentative="1">
+      <w:start w:val="1"/>
+      <w:numFmt w:val="lowerRoman"/>
+      <w:lvlText w:val="%9."/>
+      <w:lvlJc w:val="right"/>
+      <w:pPr>
+        <w:ind w:left="6480" w:hanging="180"/>
+      </w:pPr>
+    </w:lvl>
+  </w:abstractNum>
+  <w:abstractNum w:abstractNumId="2" w15:restartNumberingAfterBreak="0">
+    <w:nsid w:val="66872734"/>
+    <w:multiLevelType w:val="hybridMultilevel"/>
+    <w:tmpl w:val="CC5A54C6"/>
+    <w:lvl w:ilvl="0" w:tplc="3B7C8F7A">
+      <w:start w:val="1"/>
+      <w:numFmt w:val="lowerRoman"/>
+      <w:lvlText w:val="%1."/>
+      <w:lvlJc w:val="left"/>
+      <w:pPr>
+        <w:ind w:left="1080" w:hanging="720"/>
+      </w:pPr>
+      <w:rPr>
+        <w:rFonts w:hint="default"/>
+      </w:rPr>
+    </w:lvl>
+    <w:lvl w:ilvl="1" w:tplc="04090019" w:tentative="1">
+      <w:start w:val="1"/>
+      <w:numFmt w:val="lowerLetter"/>
+      <w:lvlText w:val="%2."/>
+      <w:lvlJc w:val="left"/>
+      <w:pPr>
+        <w:ind w:left="1440" w:hanging="360"/>
+      </w:pPr>
+    </w:lvl>
+    <w:lvl w:ilvl="2" w:tplc="0409001B" w:tentative="1">
+      <w:start w:val="1"/>
+      <w:numFmt w:val="lowerRoman"/>
+      <w:lvlText w:val="%3."/>
+      <w:lvlJc w:val="right"/>
+      <w:pPr>
+        <w:ind w:left="2160" w:hanging="180"/>
+      </w:pPr>
+    </w:lvl>
+    <w:lvl w:ilvl="3" w:tplc="0409000F" w:tentative="1">
+      <w:start w:val="1"/>
+      <w:numFmt w:val="decimal"/>
+      <w:lvlText w:val="%4."/>
+      <w:lvlJc w:val="left"/>
+      <w:pPr>
+        <w:ind w:left="2880" w:hanging="360"/>
+      </w:pPr>
+    </w:lvl>
+    <w:lvl w:ilvl="4" w:tplc="04090019" w:tentative="1">
+      <w:start w:val="1"/>
+      <w:numFmt w:val="lowerLetter"/>
+      <w:lvlText w:val="%5."/>
+      <w:lvlJc w:val="left"/>
+      <w:pPr>
+        <w:ind w:left="3600" w:hanging="360"/>
+      </w:pPr>
+    </w:lvl>
+    <w:lvl w:ilvl="5" w:tplc="0409001B" w:tentative="1">
+      <w:start w:val="1"/>
+      <w:numFmt w:val="lowerRoman"/>
+      <w:lvlText w:val="%6."/>
+      <w:lvlJc w:val="right"/>
+      <w:pPr>
+        <w:ind w:left="4320" w:hanging="180"/>
+      </w:pPr>
+    </w:lvl>
+    <w:lvl w:ilvl="6" w:tplc="0409000F" w:tentative="1">
+      <w:start w:val="1"/>
+      <w:numFmt w:val="decimal"/>
+      <w:lvlText w:val="%7."/>
+      <w:lvlJc w:val="left"/>
+      <w:pPr>
+        <w:ind w:left="5040" w:hanging="360"/>
+      </w:pPr>
+    </w:lvl>
+    <w:lvl w:ilvl="7" w:tplc="04090019" w:tentative="1">
+      <w:start w:val="1"/>
+      <w:numFmt w:val="lowerLetter"/>
+      <w:lvlText w:val="%8."/>
+      <w:lvlJc w:val="left"/>
+      <w:pPr>
+        <w:ind w:left="5760" w:hanging="360"/>
+      </w:pPr>
+    </w:lvl>
+    <w:lvl w:ilvl="8" w:tplc="0409001B" w:tentative="1">
+      <w:start w:val="1"/>
+      <w:numFmt w:val="lowerRoman"/>
+      <w:lvlText w:val="%9."/>
+      <w:lvlJc w:val="right"/>
+      <w:pPr>
+        <w:ind w:left="6480" w:hanging="180"/>
+      </w:pPr>
+    </w:lvl>
+  </w:abstractNum>
   <w:num w:numId="1">
     <w:abstractNumId w:val="0"/>
+  </w:num>
+  <w:num w:numId="2">
+    <w:abstractNumId w:val="1"/>
+  </w:num>
+  <w:num w:numId="3">
+    <w:abstractNumId w:val="2"/>
   </w:num>
 </w:numbering>
 </file>
@@ -3066,6 +4639,50 @@
       </w:tblBorders>
     </w:tblPr>
   </w:style>
+  <w:style w:type="paragraph" w:styleId="Header">
+    <w:name w:val="header"/>
+    <w:basedOn w:val="Normal"/>
+    <w:link w:val="HeaderChar"/>
+    <w:uiPriority w:val="99"/>
+    <w:unhideWhenUsed/>
+    <w:rsid w:val="001176F7"/>
+    <w:pPr>
+      <w:tabs>
+        <w:tab w:val="center" w:pos="4680"/>
+        <w:tab w:val="right" w:pos="9360"/>
+      </w:tabs>
+      <w:spacing w:after="0" w:line="240" w:lineRule="auto"/>
+    </w:pPr>
+  </w:style>
+  <w:style w:type="character" w:customStyle="1" w:styleId="HeaderChar">
+    <w:name w:val="Header Char"/>
+    <w:basedOn w:val="DefaultParagraphFont"/>
+    <w:link w:val="Header"/>
+    <w:uiPriority w:val="99"/>
+    <w:rsid w:val="001176F7"/>
+  </w:style>
+  <w:style w:type="paragraph" w:styleId="Footer">
+    <w:name w:val="footer"/>
+    <w:basedOn w:val="Normal"/>
+    <w:link w:val="FooterChar"/>
+    <w:uiPriority w:val="99"/>
+    <w:unhideWhenUsed/>
+    <w:rsid w:val="001176F7"/>
+    <w:pPr>
+      <w:tabs>
+        <w:tab w:val="center" w:pos="4680"/>
+        <w:tab w:val="right" w:pos="9360"/>
+      </w:tabs>
+      <w:spacing w:after="0" w:line="240" w:lineRule="auto"/>
+    </w:pPr>
+  </w:style>
+  <w:style w:type="character" w:customStyle="1" w:styleId="FooterChar">
+    <w:name w:val="Footer Char"/>
+    <w:basedOn w:val="DefaultParagraphFont"/>
+    <w:link w:val="Footer"/>
+    <w:uiPriority w:val="99"/>
+    <w:rsid w:val="001176F7"/>
+  </w:style>
 </w:styles>
 </file>
 

</xml_diff>